<commit_message>
Added Deepcopy and shallowcopy concepts in Python tutorials
</commit_message>
<xml_diff>
--- a/Python Tutorials/Python Tutorial.docx
+++ b/Python Tutorials/Python Tutorial.docx
@@ -49,14 +49,28 @@
         <w:spacing w:after="0" w:line="240" w:lineRule="auto"/>
         <w:rPr>
           <w:rFonts w:ascii="Arial" w:eastAsia="Times New Roman" w:hAnsi="Arial" w:cs="Arial"/>
-          <w:color w:val="000000"/>
-          <w:sz w:val="14"/>
-          <w:szCs w:val="14"/>
-        </w:rPr>
-      </w:pPr>
-      <w:r>
-        <w:rPr>
-          <w:rFonts w:ascii="Arial" w:eastAsia="Times New Roman" w:hAnsi="Arial" w:cs="Arial"/>
+          <w:b/>
+          <w:color w:val="000000"/>
+          <w:sz w:val="28"/>
+          <w:szCs w:val="28"/>
+        </w:rPr>
+      </w:pPr>
+    </w:p>
+    <w:p>
+      <w:pPr>
+        <w:shd w:val="clear" w:color="auto" w:fill="FFFFFF"/>
+        <w:spacing w:after="0" w:line="240" w:lineRule="auto"/>
+        <w:rPr>
+          <w:rFonts w:ascii="Arial" w:eastAsia="Times New Roman" w:hAnsi="Arial" w:cs="Arial"/>
+          <w:color w:val="000000"/>
+          <w:sz w:val="14"/>
+          <w:szCs w:val="14"/>
+        </w:rPr>
+      </w:pPr>
+      <w:r>
+        <w:rPr>
+          <w:rFonts w:ascii="Arial" w:eastAsia="Times New Roman" w:hAnsi="Arial" w:cs="Arial"/>
+          <w:b/>
           <w:color w:val="000000"/>
           <w:sz w:val="14"/>
           <w:szCs w:val="14"/>
@@ -67,11 +81,21 @@
       <w:r>
         <w:rPr>
           <w:rFonts w:ascii="Arial" w:eastAsia="Times New Roman" w:hAnsi="Arial" w:cs="Arial"/>
-          <w:color w:val="000000"/>
-          <w:sz w:val="14"/>
-          <w:szCs w:val="14"/>
-        </w:rPr>
-        <w:t>Python:</w:t>
+          <w:b/>
+          <w:color w:val="000000"/>
+          <w:sz w:val="14"/>
+          <w:szCs w:val="14"/>
+        </w:rPr>
+        <w:t>Python</w:t>
+      </w:r>
+      <w:r>
+        <w:rPr>
+          <w:rFonts w:ascii="Arial" w:eastAsia="Times New Roman" w:hAnsi="Arial" w:cs="Arial"/>
+          <w:color w:val="000000"/>
+          <w:sz w:val="14"/>
+          <w:szCs w:val="14"/>
+        </w:rPr>
+        <w:t>:</w:t>
       </w:r>
       <w:proofErr w:type="gramEnd"/>
     </w:p>
@@ -217,11 +241,21 @@
       <w:r>
         <w:rPr>
           <w:rFonts w:ascii="Arial" w:eastAsia="Times New Roman" w:hAnsi="Arial" w:cs="Arial"/>
-          <w:color w:val="000000"/>
-          <w:sz w:val="14"/>
-          <w:szCs w:val="14"/>
-        </w:rPr>
-        <w:t>Why Python:</w:t>
+          <w:b/>
+          <w:color w:val="000000"/>
+          <w:sz w:val="14"/>
+          <w:szCs w:val="14"/>
+        </w:rPr>
+        <w:t>Why Python</w:t>
+      </w:r>
+      <w:r>
+        <w:rPr>
+          <w:rFonts w:ascii="Arial" w:eastAsia="Times New Roman" w:hAnsi="Arial" w:cs="Arial"/>
+          <w:color w:val="000000"/>
+          <w:sz w:val="14"/>
+          <w:szCs w:val="14"/>
+        </w:rPr>
+        <w:t>:</w:t>
       </w:r>
     </w:p>
     <w:p>
@@ -487,11 +521,21 @@
       <w:r>
         <w:rPr>
           <w:rFonts w:ascii="Arial" w:eastAsia="Times New Roman" w:hAnsi="Arial" w:cs="Arial"/>
-          <w:color w:val="000000"/>
-          <w:sz w:val="14"/>
-          <w:szCs w:val="14"/>
-        </w:rPr>
-        <w:t>Python shell:</w:t>
+          <w:b/>
+          <w:color w:val="000000"/>
+          <w:sz w:val="14"/>
+          <w:szCs w:val="14"/>
+        </w:rPr>
+        <w:t>Python shell</w:t>
+      </w:r>
+      <w:r>
+        <w:rPr>
+          <w:rFonts w:ascii="Arial" w:eastAsia="Times New Roman" w:hAnsi="Arial" w:cs="Arial"/>
+          <w:color w:val="000000"/>
+          <w:sz w:val="14"/>
+          <w:szCs w:val="14"/>
+        </w:rPr>
+        <w:t>:</w:t>
       </w:r>
     </w:p>
     <w:p>
@@ -606,11 +650,21 @@
       <w:r>
         <w:rPr>
           <w:rFonts w:ascii="Arial" w:eastAsia="Times New Roman" w:hAnsi="Arial" w:cs="Arial"/>
-          <w:color w:val="000000"/>
-          <w:sz w:val="14"/>
-          <w:szCs w:val="14"/>
-        </w:rPr>
-        <w:t>Python errors:</w:t>
+          <w:b/>
+          <w:color w:val="000000"/>
+          <w:sz w:val="14"/>
+          <w:szCs w:val="14"/>
+        </w:rPr>
+        <w:t>Python errors</w:t>
+      </w:r>
+      <w:r>
+        <w:rPr>
+          <w:rFonts w:ascii="Arial" w:eastAsia="Times New Roman" w:hAnsi="Arial" w:cs="Arial"/>
+          <w:color w:val="000000"/>
+          <w:sz w:val="14"/>
+          <w:szCs w:val="14"/>
+        </w:rPr>
+        <w:t>:</w:t>
       </w:r>
     </w:p>
     <w:p>
@@ -1043,6 +1097,1089 @@
         <w:spacing w:after="0" w:line="240" w:lineRule="auto"/>
         <w:rPr>
           <w:rFonts w:ascii="Arial" w:eastAsia="Times New Roman" w:hAnsi="Arial" w:cs="Arial"/>
+          <w:b/>
+          <w:color w:val="000000"/>
+          <w:sz w:val="14"/>
+          <w:szCs w:val="14"/>
+        </w:rPr>
+      </w:pPr>
+      <w:r>
+        <w:rPr>
+          <w:rFonts w:ascii="Arial" w:eastAsia="Times New Roman" w:hAnsi="Arial" w:cs="Arial"/>
+          <w:b/>
+          <w:color w:val="000000"/>
+          <w:sz w:val="14"/>
+          <w:szCs w:val="14"/>
+        </w:rPr>
+        <w:t xml:space="preserve">Deep Copy </w:t>
+      </w:r>
+      <w:proofErr w:type="spellStart"/>
+      <w:r>
+        <w:rPr>
+          <w:rFonts w:ascii="Arial" w:eastAsia="Times New Roman" w:hAnsi="Arial" w:cs="Arial"/>
+          <w:b/>
+          <w:color w:val="000000"/>
+          <w:sz w:val="14"/>
+          <w:szCs w:val="14"/>
+        </w:rPr>
+        <w:t>vs</w:t>
+      </w:r>
+      <w:proofErr w:type="spellEnd"/>
+      <w:r>
+        <w:rPr>
+          <w:rFonts w:ascii="Arial" w:eastAsia="Times New Roman" w:hAnsi="Arial" w:cs="Arial"/>
+          <w:b/>
+          <w:color w:val="000000"/>
+          <w:sz w:val="14"/>
+          <w:szCs w:val="14"/>
+        </w:rPr>
+        <w:t xml:space="preserve"> Shallow Copy:</w:t>
+      </w:r>
+    </w:p>
+    <w:p>
+      <w:pPr>
+        <w:shd w:val="clear" w:color="auto" w:fill="FFFFFF"/>
+        <w:spacing w:after="0" w:line="240" w:lineRule="auto"/>
+        <w:rPr>
+          <w:rFonts w:ascii="Arial" w:eastAsia="Times New Roman" w:hAnsi="Arial" w:cs="Arial"/>
+          <w:color w:val="000000"/>
+          <w:sz w:val="14"/>
+          <w:szCs w:val="14"/>
+        </w:rPr>
+      </w:pPr>
+      <w:r>
+        <w:rPr>
+          <w:rFonts w:ascii="Helvetica" w:hAnsi="Helvetica" w:cs="Helvetica"/>
+          <w:noProof/>
+          <w:color w:val="EC4E20"/>
+          <w:sz w:val="12"/>
+          <w:szCs w:val="12"/>
+          <w:bdr w:val="none" w:sz="0" w:space="0" w:color="auto" w:frame="1"/>
+          <w:shd w:val="clear" w:color="auto" w:fill="FFFFFF"/>
+        </w:rPr>
+        <w:drawing>
+          <wp:inline distT="0" distB="0" distL="0" distR="0">
+            <wp:extent cx="2858135" cy="1707515"/>
+            <wp:effectExtent l="19050" t="0" r="0" b="0"/>
+            <wp:docPr id="1" name="Picture 1" descr="Deep">
+              <a:hlinkClick xmlns:a="http://schemas.openxmlformats.org/drawingml/2006/main" r:id="rId5"/>
+            </wp:docPr>
+            <wp:cNvGraphicFramePr>
+              <a:graphicFrameLocks xmlns:a="http://schemas.openxmlformats.org/drawingml/2006/main" noChangeAspect="1"/>
+            </wp:cNvGraphicFramePr>
+            <a:graphic xmlns:a="http://schemas.openxmlformats.org/drawingml/2006/main">
+              <a:graphicData uri="http://schemas.openxmlformats.org/drawingml/2006/picture">
+                <pic:pic xmlns:pic="http://schemas.openxmlformats.org/drawingml/2006/picture">
+                  <pic:nvPicPr>
+                    <pic:cNvPr id="0" name="Picture 1" descr="Deep">
+                      <a:hlinkClick r:id="rId5"/>
+                    </pic:cNvPr>
+                    <pic:cNvPicPr>
+                      <a:picLocks noChangeAspect="1" noChangeArrowheads="1"/>
+                    </pic:cNvPicPr>
+                  </pic:nvPicPr>
+                  <pic:blipFill>
+                    <a:blip r:embed="rId6" cstate="print"/>
+                    <a:srcRect/>
+                    <a:stretch>
+                      <a:fillRect/>
+                    </a:stretch>
+                  </pic:blipFill>
+                  <pic:spPr bwMode="auto">
+                    <a:xfrm>
+                      <a:off x="0" y="0"/>
+                      <a:ext cx="2858135" cy="1707515"/>
+                    </a:xfrm>
+                    <a:prstGeom prst="rect">
+                      <a:avLst/>
+                    </a:prstGeom>
+                    <a:noFill/>
+                    <a:ln w="9525">
+                      <a:noFill/>
+                      <a:miter lim="800000"/>
+                      <a:headEnd/>
+                      <a:tailEnd/>
+                    </a:ln>
+                  </pic:spPr>
+                </pic:pic>
+              </a:graphicData>
+            </a:graphic>
+          </wp:inline>
+        </w:drawing>
+      </w:r>
+    </w:p>
+    <w:p>
+      <w:pPr>
+        <w:pStyle w:val="ListParagraph"/>
+        <w:numPr>
+          <w:ilvl w:val="0"/>
+          <w:numId w:val="19"/>
+        </w:numPr>
+        <w:shd w:val="clear" w:color="auto" w:fill="FFFFFF"/>
+        <w:spacing w:after="0" w:line="240" w:lineRule="auto"/>
+        <w:rPr>
+          <w:rFonts w:ascii="Arial" w:eastAsia="Times New Roman" w:hAnsi="Arial" w:cs="Arial"/>
+          <w:color w:val="000000"/>
+          <w:sz w:val="14"/>
+          <w:szCs w:val="14"/>
+        </w:rPr>
+      </w:pPr>
+      <w:r>
+        <w:rPr>
+          <w:rFonts w:ascii="Helvetica" w:hAnsi="Helvetica" w:cs="Helvetica"/>
+          <w:color w:val="000000"/>
+          <w:sz w:val="14"/>
+          <w:szCs w:val="14"/>
+          <w:shd w:val="clear" w:color="auto" w:fill="FFFFFF"/>
+        </w:rPr>
+        <w:t>In case of deep copy, a copy of object is copied in other object. It means that </w:t>
+      </w:r>
+      <w:r>
+        <w:rPr>
+          <w:rStyle w:val="Strong"/>
+          <w:rFonts w:ascii="Helvetica" w:hAnsi="Helvetica" w:cs="Helvetica"/>
+          <w:color w:val="000000"/>
+          <w:sz w:val="14"/>
+          <w:szCs w:val="14"/>
+          <w:bdr w:val="none" w:sz="0" w:space="0" w:color="auto" w:frame="1"/>
+          <w:shd w:val="clear" w:color="auto" w:fill="FFFFFF"/>
+        </w:rPr>
+        <w:t>any changes</w:t>
+      </w:r>
+      <w:r>
+        <w:rPr>
+          <w:rFonts w:ascii="Helvetica" w:hAnsi="Helvetica" w:cs="Helvetica"/>
+          <w:color w:val="000000"/>
+          <w:sz w:val="14"/>
+          <w:szCs w:val="14"/>
+          <w:shd w:val="clear" w:color="auto" w:fill="FFFFFF"/>
+        </w:rPr>
+        <w:t> made to a copy of object </w:t>
+      </w:r>
+      <w:r>
+        <w:rPr>
+          <w:rStyle w:val="Strong"/>
+          <w:rFonts w:ascii="Helvetica" w:hAnsi="Helvetica" w:cs="Helvetica"/>
+          <w:color w:val="000000"/>
+          <w:sz w:val="14"/>
+          <w:szCs w:val="14"/>
+          <w:bdr w:val="none" w:sz="0" w:space="0" w:color="auto" w:frame="1"/>
+          <w:shd w:val="clear" w:color="auto" w:fill="FFFFFF"/>
+        </w:rPr>
+        <w:t>do not reflect</w:t>
+      </w:r>
+      <w:r>
+        <w:rPr>
+          <w:rFonts w:ascii="Helvetica" w:hAnsi="Helvetica" w:cs="Helvetica"/>
+          <w:color w:val="000000"/>
+          <w:sz w:val="14"/>
+          <w:szCs w:val="14"/>
+          <w:shd w:val="clear" w:color="auto" w:fill="FFFFFF"/>
+        </w:rPr>
+        <w:t> in the original object.</w:t>
+      </w:r>
+    </w:p>
+    <w:p>
+      <w:pPr>
+        <w:pStyle w:val="ListParagraph"/>
+        <w:numPr>
+          <w:ilvl w:val="0"/>
+          <w:numId w:val="19"/>
+        </w:numPr>
+        <w:shd w:val="clear" w:color="auto" w:fill="FFFFFF"/>
+        <w:spacing w:after="0" w:line="240" w:lineRule="auto"/>
+        <w:rPr>
+          <w:rFonts w:ascii="Arial" w:eastAsia="Times New Roman" w:hAnsi="Arial" w:cs="Arial"/>
+          <w:color w:val="000000"/>
+          <w:sz w:val="14"/>
+          <w:szCs w:val="14"/>
+        </w:rPr>
+      </w:pPr>
+      <w:r>
+        <w:rPr>
+          <w:rFonts w:ascii="Helvetica" w:hAnsi="Helvetica" w:cs="Helvetica"/>
+          <w:color w:val="000000"/>
+          <w:sz w:val="14"/>
+          <w:szCs w:val="14"/>
+          <w:shd w:val="clear" w:color="auto" w:fill="FFFFFF"/>
+        </w:rPr>
+        <w:t>In python, this is implemented using “</w:t>
+      </w:r>
+      <w:proofErr w:type="spellStart"/>
+      <w:proofErr w:type="gramStart"/>
+      <w:r>
+        <w:rPr>
+          <w:rStyle w:val="Strong"/>
+          <w:rFonts w:ascii="Helvetica" w:hAnsi="Helvetica" w:cs="Helvetica"/>
+          <w:color w:val="000000"/>
+          <w:sz w:val="14"/>
+          <w:szCs w:val="14"/>
+          <w:bdr w:val="none" w:sz="0" w:space="0" w:color="auto" w:frame="1"/>
+          <w:shd w:val="clear" w:color="auto" w:fill="FFFFFF"/>
+        </w:rPr>
+        <w:t>deepcopy</w:t>
+      </w:r>
+      <w:proofErr w:type="spellEnd"/>
+      <w:r>
+        <w:rPr>
+          <w:rStyle w:val="Strong"/>
+          <w:rFonts w:ascii="Helvetica" w:hAnsi="Helvetica" w:cs="Helvetica"/>
+          <w:color w:val="000000"/>
+          <w:sz w:val="14"/>
+          <w:szCs w:val="14"/>
+          <w:bdr w:val="none" w:sz="0" w:space="0" w:color="auto" w:frame="1"/>
+          <w:shd w:val="clear" w:color="auto" w:fill="FFFFFF"/>
+        </w:rPr>
+        <w:t>(</w:t>
+      </w:r>
+      <w:proofErr w:type="gramEnd"/>
+      <w:r>
+        <w:rPr>
+          <w:rStyle w:val="Strong"/>
+          <w:rFonts w:ascii="Helvetica" w:hAnsi="Helvetica" w:cs="Helvetica"/>
+          <w:color w:val="000000"/>
+          <w:sz w:val="14"/>
+          <w:szCs w:val="14"/>
+          <w:bdr w:val="none" w:sz="0" w:space="0" w:color="auto" w:frame="1"/>
+          <w:shd w:val="clear" w:color="auto" w:fill="FFFFFF"/>
+        </w:rPr>
+        <w:t>)</w:t>
+      </w:r>
+      <w:r>
+        <w:rPr>
+          <w:rFonts w:ascii="Helvetica" w:hAnsi="Helvetica" w:cs="Helvetica"/>
+          <w:color w:val="000000"/>
+          <w:sz w:val="14"/>
+          <w:szCs w:val="14"/>
+          <w:shd w:val="clear" w:color="auto" w:fill="FFFFFF"/>
+        </w:rPr>
+        <w:t>” function.</w:t>
+      </w:r>
+      <w:r>
+        <w:rPr>
+          <w:rFonts w:ascii="Arial" w:eastAsia="Times New Roman" w:hAnsi="Arial" w:cs="Arial"/>
+          <w:color w:val="000000"/>
+          <w:sz w:val="14"/>
+          <w:szCs w:val="14"/>
+        </w:rPr>
+        <w:t xml:space="preserve">  </w:t>
+      </w:r>
+    </w:p>
+    <w:p>
+      <w:pPr>
+        <w:shd w:val="clear" w:color="auto" w:fill="FFFFFF"/>
+        <w:spacing w:after="0" w:line="240" w:lineRule="auto"/>
+        <w:rPr>
+          <w:rFonts w:ascii="Arial" w:eastAsia="Times New Roman" w:hAnsi="Arial" w:cs="Arial"/>
+          <w:color w:val="000000"/>
+          <w:sz w:val="14"/>
+          <w:szCs w:val="14"/>
+        </w:rPr>
+      </w:pPr>
+      <w:r>
+        <w:rPr>
+          <w:rFonts w:ascii="Helvetica" w:hAnsi="Helvetica" w:cs="Helvetica"/>
+          <w:noProof/>
+          <w:color w:val="EC4E20"/>
+          <w:sz w:val="12"/>
+          <w:szCs w:val="12"/>
+          <w:bdr w:val="none" w:sz="0" w:space="0" w:color="auto" w:frame="1"/>
+          <w:shd w:val="clear" w:color="auto" w:fill="FFFFFF"/>
+        </w:rPr>
+        <w:lastRenderedPageBreak/>
+        <w:drawing>
+          <wp:inline distT="0" distB="0" distL="0" distR="0">
+            <wp:extent cx="2646045" cy="2131695"/>
+            <wp:effectExtent l="19050" t="0" r="1905" b="0"/>
+            <wp:docPr id="4" name="Picture 4" descr="Shallow">
+              <a:hlinkClick xmlns:a="http://schemas.openxmlformats.org/drawingml/2006/main" r:id="rId7"/>
+            </wp:docPr>
+            <wp:cNvGraphicFramePr>
+              <a:graphicFrameLocks xmlns:a="http://schemas.openxmlformats.org/drawingml/2006/main" noChangeAspect="1"/>
+            </wp:cNvGraphicFramePr>
+            <a:graphic xmlns:a="http://schemas.openxmlformats.org/drawingml/2006/main">
+              <a:graphicData uri="http://schemas.openxmlformats.org/drawingml/2006/picture">
+                <pic:pic xmlns:pic="http://schemas.openxmlformats.org/drawingml/2006/picture">
+                  <pic:nvPicPr>
+                    <pic:cNvPr id="0" name="Picture 4" descr="Shallow">
+                      <a:hlinkClick r:id="rId7"/>
+                    </pic:cNvPr>
+                    <pic:cNvPicPr>
+                      <a:picLocks noChangeAspect="1" noChangeArrowheads="1"/>
+                    </pic:cNvPicPr>
+                  </pic:nvPicPr>
+                  <pic:blipFill>
+                    <a:blip r:embed="rId8" cstate="print"/>
+                    <a:srcRect/>
+                    <a:stretch>
+                      <a:fillRect/>
+                    </a:stretch>
+                  </pic:blipFill>
+                  <pic:spPr bwMode="auto">
+                    <a:xfrm>
+                      <a:off x="0" y="0"/>
+                      <a:ext cx="2646045" cy="2131695"/>
+                    </a:xfrm>
+                    <a:prstGeom prst="rect">
+                      <a:avLst/>
+                    </a:prstGeom>
+                    <a:noFill/>
+                    <a:ln w="9525">
+                      <a:noFill/>
+                      <a:miter lim="800000"/>
+                      <a:headEnd/>
+                      <a:tailEnd/>
+                    </a:ln>
+                  </pic:spPr>
+                </pic:pic>
+              </a:graphicData>
+            </a:graphic>
+          </wp:inline>
+        </w:drawing>
+      </w:r>
+    </w:p>
+    <w:p>
+      <w:pPr>
+        <w:shd w:val="clear" w:color="auto" w:fill="FFFFFF"/>
+        <w:spacing w:after="0" w:line="240" w:lineRule="auto"/>
+        <w:rPr>
+          <w:rFonts w:ascii="Arial" w:eastAsia="Times New Roman" w:hAnsi="Arial" w:cs="Arial"/>
+          <w:color w:val="000000"/>
+          <w:sz w:val="14"/>
+          <w:szCs w:val="14"/>
+        </w:rPr>
+      </w:pPr>
+    </w:p>
+    <w:p>
+      <w:pPr>
+        <w:pStyle w:val="ListParagraph"/>
+        <w:numPr>
+          <w:ilvl w:val="0"/>
+          <w:numId w:val="20"/>
+        </w:numPr>
+        <w:shd w:val="clear" w:color="auto" w:fill="FFFFFF"/>
+        <w:spacing w:after="0" w:line="240" w:lineRule="auto"/>
+        <w:rPr>
+          <w:rFonts w:ascii="Arial" w:eastAsia="Times New Roman" w:hAnsi="Arial" w:cs="Arial"/>
+          <w:color w:val="000000"/>
+          <w:sz w:val="14"/>
+          <w:szCs w:val="14"/>
+        </w:rPr>
+      </w:pPr>
+      <w:r>
+        <w:rPr>
+          <w:rFonts w:ascii="Helvetica" w:hAnsi="Helvetica" w:cs="Helvetica"/>
+          <w:color w:val="000000"/>
+          <w:sz w:val="14"/>
+          <w:szCs w:val="14"/>
+          <w:shd w:val="clear" w:color="auto" w:fill="FFFFFF"/>
+        </w:rPr>
+        <w:t>In case of shallow copy, a reference of object is copied in other object. It means that </w:t>
+      </w:r>
+      <w:r>
+        <w:rPr>
+          <w:rStyle w:val="Strong"/>
+          <w:rFonts w:ascii="Helvetica" w:hAnsi="Helvetica" w:cs="Helvetica"/>
+          <w:color w:val="000000"/>
+          <w:sz w:val="14"/>
+          <w:szCs w:val="14"/>
+          <w:bdr w:val="none" w:sz="0" w:space="0" w:color="auto" w:frame="1"/>
+          <w:shd w:val="clear" w:color="auto" w:fill="FFFFFF"/>
+        </w:rPr>
+        <w:t>any changes</w:t>
+      </w:r>
+      <w:r>
+        <w:rPr>
+          <w:rStyle w:val="Strong"/>
+          <w:rFonts w:ascii="Helvetica" w:hAnsi="Helvetica" w:cs="Helvetica"/>
+          <w:color w:val="000000"/>
+          <w:sz w:val="14"/>
+          <w:szCs w:val="14"/>
+          <w:bdr w:val="none" w:sz="0" w:space="0" w:color="auto" w:frame="1"/>
+          <w:shd w:val="clear" w:color="auto" w:fill="FFFFFF"/>
+        </w:rPr>
+        <w:t xml:space="preserve"> </w:t>
+      </w:r>
+      <w:r>
+        <w:rPr>
+          <w:rFonts w:ascii="Helvetica" w:hAnsi="Helvetica" w:cs="Helvetica"/>
+          <w:color w:val="000000"/>
+          <w:sz w:val="14"/>
+          <w:szCs w:val="14"/>
+          <w:shd w:val="clear" w:color="auto" w:fill="FFFFFF"/>
+        </w:rPr>
+        <w:t>made to a copy of object </w:t>
+      </w:r>
+      <w:r>
+        <w:rPr>
+          <w:rStyle w:val="Strong"/>
+          <w:rFonts w:ascii="Helvetica" w:hAnsi="Helvetica" w:cs="Helvetica"/>
+          <w:color w:val="000000"/>
+          <w:sz w:val="14"/>
+          <w:szCs w:val="14"/>
+          <w:bdr w:val="none" w:sz="0" w:space="0" w:color="auto" w:frame="1"/>
+          <w:shd w:val="clear" w:color="auto" w:fill="FFFFFF"/>
+        </w:rPr>
+        <w:t>do reflect</w:t>
+      </w:r>
+      <w:r>
+        <w:rPr>
+          <w:rFonts w:ascii="Helvetica" w:hAnsi="Helvetica" w:cs="Helvetica"/>
+          <w:color w:val="000000"/>
+          <w:sz w:val="14"/>
+          <w:szCs w:val="14"/>
+          <w:shd w:val="clear" w:color="auto" w:fill="FFFFFF"/>
+        </w:rPr>
+        <w:t> in the original object.</w:t>
+      </w:r>
+    </w:p>
+    <w:p>
+      <w:pPr>
+        <w:pStyle w:val="ListParagraph"/>
+        <w:numPr>
+          <w:ilvl w:val="0"/>
+          <w:numId w:val="20"/>
+        </w:numPr>
+        <w:shd w:val="clear" w:color="auto" w:fill="FFFFFF"/>
+        <w:spacing w:after="0" w:line="240" w:lineRule="auto"/>
+        <w:rPr>
+          <w:rFonts w:ascii="Arial" w:eastAsia="Times New Roman" w:hAnsi="Arial" w:cs="Arial"/>
+          <w:color w:val="000000"/>
+          <w:sz w:val="14"/>
+          <w:szCs w:val="14"/>
+        </w:rPr>
+      </w:pPr>
+      <w:r>
+        <w:rPr>
+          <w:rFonts w:ascii="Helvetica" w:hAnsi="Helvetica" w:cs="Helvetica"/>
+          <w:color w:val="000000"/>
+          <w:sz w:val="14"/>
+          <w:szCs w:val="14"/>
+          <w:shd w:val="clear" w:color="auto" w:fill="FFFFFF"/>
+        </w:rPr>
+        <w:t>In python, this is implemented using “</w:t>
+      </w:r>
+      <w:proofErr w:type="gramStart"/>
+      <w:r>
+        <w:rPr>
+          <w:rStyle w:val="Strong"/>
+          <w:rFonts w:ascii="Helvetica" w:hAnsi="Helvetica" w:cs="Helvetica"/>
+          <w:color w:val="000000"/>
+          <w:sz w:val="14"/>
+          <w:szCs w:val="14"/>
+          <w:bdr w:val="none" w:sz="0" w:space="0" w:color="auto" w:frame="1"/>
+          <w:shd w:val="clear" w:color="auto" w:fill="FFFFFF"/>
+        </w:rPr>
+        <w:t>copy(</w:t>
+      </w:r>
+      <w:proofErr w:type="gramEnd"/>
+      <w:r>
+        <w:rPr>
+          <w:rStyle w:val="Strong"/>
+          <w:rFonts w:ascii="Helvetica" w:hAnsi="Helvetica" w:cs="Helvetica"/>
+          <w:color w:val="000000"/>
+          <w:sz w:val="14"/>
+          <w:szCs w:val="14"/>
+          <w:bdr w:val="none" w:sz="0" w:space="0" w:color="auto" w:frame="1"/>
+          <w:shd w:val="clear" w:color="auto" w:fill="FFFFFF"/>
+        </w:rPr>
+        <w:t>)</w:t>
+      </w:r>
+      <w:r>
+        <w:rPr>
+          <w:rFonts w:ascii="Helvetica" w:hAnsi="Helvetica" w:cs="Helvetica"/>
+          <w:color w:val="000000"/>
+          <w:sz w:val="14"/>
+          <w:szCs w:val="14"/>
+          <w:shd w:val="clear" w:color="auto" w:fill="FFFFFF"/>
+        </w:rPr>
+        <w:t>” function.</w:t>
+      </w:r>
+    </w:p>
+    <w:p>
+      <w:pPr>
+        <w:pStyle w:val="ListParagraph"/>
+        <w:shd w:val="clear" w:color="auto" w:fill="FFFFFF"/>
+        <w:spacing w:after="0" w:line="240" w:lineRule="auto"/>
+        <w:rPr>
+          <w:rFonts w:ascii="Arial" w:eastAsia="Times New Roman" w:hAnsi="Arial" w:cs="Arial"/>
+          <w:color w:val="000000"/>
+          <w:sz w:val="14"/>
+          <w:szCs w:val="14"/>
+        </w:rPr>
+      </w:pPr>
+    </w:p>
+    <w:p>
+      <w:pPr>
+        <w:pStyle w:val="ListParagraph"/>
+        <w:shd w:val="clear" w:color="auto" w:fill="FFFFFF"/>
+        <w:spacing w:after="0" w:line="240" w:lineRule="auto"/>
+        <w:rPr>
+          <w:rFonts w:ascii="Arial" w:eastAsia="Times New Roman" w:hAnsi="Arial" w:cs="Arial"/>
+          <w:color w:val="000000"/>
+          <w:sz w:val="14"/>
+          <w:szCs w:val="14"/>
+        </w:rPr>
+      </w:pPr>
+      <w:r>
+        <w:rPr>
+          <w:rFonts w:ascii="Arial" w:eastAsia="Times New Roman" w:hAnsi="Arial" w:cs="Arial"/>
+          <w:color w:val="000000"/>
+          <w:sz w:val="14"/>
+          <w:szCs w:val="14"/>
+        </w:rPr>
+        <w:t>Example:</w:t>
+      </w:r>
+    </w:p>
+    <w:p>
+      <w:pPr>
+        <w:pStyle w:val="ListParagraph"/>
+        <w:shd w:val="clear" w:color="auto" w:fill="FFFFFF"/>
+        <w:spacing w:after="0" w:line="240" w:lineRule="auto"/>
+        <w:rPr>
+          <w:rFonts w:ascii="Arial" w:eastAsia="Times New Roman" w:hAnsi="Arial" w:cs="Arial"/>
+          <w:color w:val="000000"/>
+          <w:sz w:val="14"/>
+          <w:szCs w:val="14"/>
+        </w:rPr>
+      </w:pPr>
+      <w:r>
+        <w:rPr>
+          <w:rFonts w:ascii="Arial" w:eastAsia="Times New Roman" w:hAnsi="Arial" w:cs="Arial"/>
+          <w:color w:val="000000"/>
+          <w:sz w:val="14"/>
+          <w:szCs w:val="14"/>
+        </w:rPr>
+        <w:t>Import copy</w:t>
+      </w:r>
+    </w:p>
+    <w:p>
+      <w:pPr>
+        <w:pStyle w:val="ListParagraph"/>
+        <w:shd w:val="clear" w:color="auto" w:fill="FFFFFF"/>
+        <w:spacing w:after="0" w:line="240" w:lineRule="auto"/>
+        <w:rPr>
+          <w:rFonts w:ascii="Arial" w:eastAsia="Times New Roman" w:hAnsi="Arial" w:cs="Arial"/>
+          <w:color w:val="000000"/>
+          <w:sz w:val="14"/>
+          <w:szCs w:val="14"/>
+        </w:rPr>
+      </w:pPr>
+      <w:r>
+        <w:rPr>
+          <w:rFonts w:ascii="Arial" w:eastAsia="Times New Roman" w:hAnsi="Arial" w:cs="Arial"/>
+          <w:color w:val="000000"/>
+          <w:sz w:val="14"/>
+          <w:szCs w:val="14"/>
+        </w:rPr>
+        <w:t>a = [1, 2, [3, 4]]</w:t>
+      </w:r>
+    </w:p>
+    <w:p>
+      <w:pPr>
+        <w:pStyle w:val="ListParagraph"/>
+        <w:shd w:val="clear" w:color="auto" w:fill="FFFFFF"/>
+        <w:spacing w:after="0" w:line="240" w:lineRule="auto"/>
+        <w:rPr>
+          <w:rFonts w:ascii="Arial" w:eastAsia="Times New Roman" w:hAnsi="Arial" w:cs="Arial"/>
+          <w:color w:val="000000"/>
+          <w:sz w:val="14"/>
+          <w:szCs w:val="14"/>
+        </w:rPr>
+      </w:pPr>
+      <w:r>
+        <w:rPr>
+          <w:rFonts w:ascii="Arial" w:eastAsia="Times New Roman" w:hAnsi="Arial" w:cs="Arial"/>
+          <w:color w:val="000000"/>
+          <w:sz w:val="14"/>
+          <w:szCs w:val="14"/>
+        </w:rPr>
+        <w:t xml:space="preserve">Shallow = </w:t>
+      </w:r>
+      <w:proofErr w:type="spellStart"/>
+      <w:proofErr w:type="gramStart"/>
+      <w:r>
+        <w:rPr>
+          <w:rFonts w:ascii="Arial" w:eastAsia="Times New Roman" w:hAnsi="Arial" w:cs="Arial"/>
+          <w:color w:val="000000"/>
+          <w:sz w:val="14"/>
+          <w:szCs w:val="14"/>
+        </w:rPr>
+        <w:t>copy.copy</w:t>
+      </w:r>
+      <w:proofErr w:type="spellEnd"/>
+      <w:r>
+        <w:rPr>
+          <w:rFonts w:ascii="Arial" w:eastAsia="Times New Roman" w:hAnsi="Arial" w:cs="Arial"/>
+          <w:color w:val="000000"/>
+          <w:sz w:val="14"/>
+          <w:szCs w:val="14"/>
+        </w:rPr>
+        <w:t>(</w:t>
+      </w:r>
+      <w:proofErr w:type="gramEnd"/>
+      <w:r>
+        <w:rPr>
+          <w:rFonts w:ascii="Arial" w:eastAsia="Times New Roman" w:hAnsi="Arial" w:cs="Arial"/>
+          <w:color w:val="000000"/>
+          <w:sz w:val="14"/>
+          <w:szCs w:val="14"/>
+        </w:rPr>
+        <w:t>a)</w:t>
+      </w:r>
+    </w:p>
+    <w:p>
+      <w:pPr>
+        <w:pStyle w:val="ListParagraph"/>
+        <w:shd w:val="clear" w:color="auto" w:fill="FFFFFF"/>
+        <w:spacing w:after="0" w:line="240" w:lineRule="auto"/>
+        <w:rPr>
+          <w:rFonts w:ascii="Arial" w:eastAsia="Times New Roman" w:hAnsi="Arial" w:cs="Arial"/>
+          <w:color w:val="000000"/>
+          <w:sz w:val="14"/>
+          <w:szCs w:val="14"/>
+        </w:rPr>
+      </w:pPr>
+      <w:r>
+        <w:rPr>
+          <w:rFonts w:ascii="Arial" w:eastAsia="Times New Roman" w:hAnsi="Arial" w:cs="Arial"/>
+          <w:color w:val="000000"/>
+          <w:sz w:val="14"/>
+          <w:szCs w:val="14"/>
+        </w:rPr>
+        <w:t xml:space="preserve">Deep = </w:t>
+      </w:r>
+      <w:proofErr w:type="spellStart"/>
+      <w:proofErr w:type="gramStart"/>
+      <w:r>
+        <w:rPr>
+          <w:rFonts w:ascii="Arial" w:eastAsia="Times New Roman" w:hAnsi="Arial" w:cs="Arial"/>
+          <w:color w:val="000000"/>
+          <w:sz w:val="14"/>
+          <w:szCs w:val="14"/>
+        </w:rPr>
+        <w:t>copy.deepcopy</w:t>
+      </w:r>
+      <w:proofErr w:type="spellEnd"/>
+      <w:r>
+        <w:rPr>
+          <w:rFonts w:ascii="Arial" w:eastAsia="Times New Roman" w:hAnsi="Arial" w:cs="Arial"/>
+          <w:color w:val="000000"/>
+          <w:sz w:val="14"/>
+          <w:szCs w:val="14"/>
+        </w:rPr>
+        <w:t>(</w:t>
+      </w:r>
+      <w:proofErr w:type="gramEnd"/>
+      <w:r>
+        <w:rPr>
+          <w:rFonts w:ascii="Arial" w:eastAsia="Times New Roman" w:hAnsi="Arial" w:cs="Arial"/>
+          <w:color w:val="000000"/>
+          <w:sz w:val="14"/>
+          <w:szCs w:val="14"/>
+        </w:rPr>
+        <w:t>a)</w:t>
+      </w:r>
+    </w:p>
+    <w:p>
+      <w:pPr>
+        <w:pStyle w:val="ListParagraph"/>
+        <w:shd w:val="clear" w:color="auto" w:fill="FFFFFF"/>
+        <w:spacing w:after="0" w:line="240" w:lineRule="auto"/>
+        <w:rPr>
+          <w:rFonts w:ascii="Arial" w:eastAsia="Times New Roman" w:hAnsi="Arial" w:cs="Arial"/>
+          <w:color w:val="000000"/>
+          <w:sz w:val="14"/>
+          <w:szCs w:val="14"/>
+        </w:rPr>
+      </w:pPr>
+      <w:proofErr w:type="gramStart"/>
+      <w:r>
+        <w:rPr>
+          <w:rFonts w:ascii="Arial" w:eastAsia="Times New Roman" w:hAnsi="Arial" w:cs="Arial"/>
+          <w:color w:val="000000"/>
+          <w:sz w:val="14"/>
+          <w:szCs w:val="14"/>
+        </w:rPr>
+        <w:t>a[</w:t>
+      </w:r>
+      <w:proofErr w:type="gramEnd"/>
+      <w:r>
+        <w:rPr>
+          <w:rFonts w:ascii="Arial" w:eastAsia="Times New Roman" w:hAnsi="Arial" w:cs="Arial"/>
+          <w:color w:val="000000"/>
+          <w:sz w:val="14"/>
+          <w:szCs w:val="14"/>
+        </w:rPr>
+        <w:t>2][0] = 4</w:t>
+      </w:r>
+    </w:p>
+    <w:p>
+      <w:pPr>
+        <w:pStyle w:val="ListParagraph"/>
+        <w:shd w:val="clear" w:color="auto" w:fill="FFFFFF"/>
+        <w:spacing w:after="0" w:line="240" w:lineRule="auto"/>
+        <w:rPr>
+          <w:rFonts w:ascii="Arial" w:eastAsia="Times New Roman" w:hAnsi="Arial" w:cs="Arial"/>
+          <w:color w:val="000000"/>
+          <w:sz w:val="14"/>
+          <w:szCs w:val="14"/>
+        </w:rPr>
+      </w:pPr>
+      <w:proofErr w:type="gramStart"/>
+      <w:r>
+        <w:rPr>
+          <w:rFonts w:ascii="Arial" w:eastAsia="Times New Roman" w:hAnsi="Arial" w:cs="Arial"/>
+          <w:color w:val="000000"/>
+          <w:sz w:val="14"/>
+          <w:szCs w:val="14"/>
+        </w:rPr>
+        <w:t>a[</w:t>
+      </w:r>
+      <w:proofErr w:type="gramEnd"/>
+      <w:r>
+        <w:rPr>
+          <w:rFonts w:ascii="Arial" w:eastAsia="Times New Roman" w:hAnsi="Arial" w:cs="Arial"/>
+          <w:color w:val="000000"/>
+          <w:sz w:val="14"/>
+          <w:szCs w:val="14"/>
+        </w:rPr>
+        <w:t>0] = 0</w:t>
+      </w:r>
+    </w:p>
+    <w:p>
+      <w:pPr>
+        <w:pStyle w:val="ListParagraph"/>
+        <w:shd w:val="clear" w:color="auto" w:fill="FFFFFF"/>
+        <w:spacing w:after="0" w:line="240" w:lineRule="auto"/>
+        <w:rPr>
+          <w:rFonts w:ascii="Arial" w:eastAsia="Times New Roman" w:hAnsi="Arial" w:cs="Arial"/>
+          <w:color w:val="000000"/>
+          <w:sz w:val="14"/>
+          <w:szCs w:val="14"/>
+        </w:rPr>
+      </w:pPr>
+      <w:proofErr w:type="gramStart"/>
+      <w:r>
+        <w:rPr>
+          <w:rFonts w:ascii="Arial" w:eastAsia="Times New Roman" w:hAnsi="Arial" w:cs="Arial"/>
+          <w:color w:val="000000"/>
+          <w:sz w:val="14"/>
+          <w:szCs w:val="14"/>
+        </w:rPr>
+        <w:t>a</w:t>
+      </w:r>
+      <w:proofErr w:type="gramEnd"/>
+      <w:r>
+        <w:rPr>
+          <w:rFonts w:ascii="Arial" w:eastAsia="Times New Roman" w:hAnsi="Arial" w:cs="Arial"/>
+          <w:color w:val="000000"/>
+          <w:sz w:val="14"/>
+          <w:szCs w:val="14"/>
+        </w:rPr>
+        <w:t xml:space="preserve"> </w:t>
+      </w:r>
+      <w:r>
+        <w:rPr>
+          <w:rFonts w:ascii="Arial" w:eastAsia="Times New Roman" w:hAnsi="Arial" w:cs="Arial"/>
+          <w:color w:val="000000"/>
+          <w:sz w:val="14"/>
+          <w:szCs w:val="14"/>
+        </w:rPr>
+        <w:sym w:font="Wingdings" w:char="F0E0"/>
+      </w:r>
+      <w:r>
+        <w:rPr>
+          <w:rFonts w:ascii="Arial" w:eastAsia="Times New Roman" w:hAnsi="Arial" w:cs="Arial"/>
+          <w:color w:val="000000"/>
+          <w:sz w:val="14"/>
+          <w:szCs w:val="14"/>
+        </w:rPr>
+        <w:t xml:space="preserve"> [1, 2, [4, 4]]</w:t>
+      </w:r>
+    </w:p>
+    <w:p>
+      <w:pPr>
+        <w:pStyle w:val="ListParagraph"/>
+        <w:shd w:val="clear" w:color="auto" w:fill="FFFFFF"/>
+        <w:spacing w:after="0" w:line="240" w:lineRule="auto"/>
+        <w:rPr>
+          <w:rFonts w:ascii="Arial" w:eastAsia="Times New Roman" w:hAnsi="Arial" w:cs="Arial"/>
+          <w:color w:val="000000"/>
+          <w:sz w:val="14"/>
+          <w:szCs w:val="14"/>
+        </w:rPr>
+      </w:pPr>
+      <w:proofErr w:type="gramStart"/>
+      <w:r>
+        <w:rPr>
+          <w:rFonts w:ascii="Arial" w:eastAsia="Times New Roman" w:hAnsi="Arial" w:cs="Arial"/>
+          <w:color w:val="000000"/>
+          <w:sz w:val="14"/>
+          <w:szCs w:val="14"/>
+        </w:rPr>
+        <w:t>b</w:t>
+      </w:r>
+      <w:proofErr w:type="gramEnd"/>
+      <w:r>
+        <w:rPr>
+          <w:rFonts w:ascii="Arial" w:eastAsia="Times New Roman" w:hAnsi="Arial" w:cs="Arial"/>
+          <w:color w:val="000000"/>
+          <w:sz w:val="14"/>
+          <w:szCs w:val="14"/>
+        </w:rPr>
+        <w:t xml:space="preserve"> </w:t>
+      </w:r>
+      <w:r>
+        <w:rPr>
+          <w:rFonts w:ascii="Arial" w:eastAsia="Times New Roman" w:hAnsi="Arial" w:cs="Arial"/>
+          <w:color w:val="000000"/>
+          <w:sz w:val="14"/>
+          <w:szCs w:val="14"/>
+        </w:rPr>
+        <w:sym w:font="Wingdings" w:char="F0E0"/>
+      </w:r>
+      <w:r>
+        <w:rPr>
+          <w:rFonts w:ascii="Arial" w:eastAsia="Times New Roman" w:hAnsi="Arial" w:cs="Arial"/>
+          <w:color w:val="000000"/>
+          <w:sz w:val="14"/>
+          <w:szCs w:val="14"/>
+        </w:rPr>
+        <w:t xml:space="preserve"> [1, 2, [4, 4]]</w:t>
+      </w:r>
+    </w:p>
+    <w:p>
+      <w:pPr>
+        <w:pStyle w:val="ListParagraph"/>
+        <w:shd w:val="clear" w:color="auto" w:fill="FFFFFF"/>
+        <w:spacing w:after="0" w:line="240" w:lineRule="auto"/>
+        <w:rPr>
+          <w:rFonts w:ascii="Arial" w:eastAsia="Times New Roman" w:hAnsi="Arial" w:cs="Arial"/>
+          <w:color w:val="000000"/>
+          <w:sz w:val="14"/>
+          <w:szCs w:val="14"/>
+        </w:rPr>
+      </w:pPr>
+      <w:proofErr w:type="gramStart"/>
+      <w:r>
+        <w:rPr>
+          <w:rFonts w:ascii="Arial" w:eastAsia="Times New Roman" w:hAnsi="Arial" w:cs="Arial"/>
+          <w:color w:val="000000"/>
+          <w:sz w:val="14"/>
+          <w:szCs w:val="14"/>
+        </w:rPr>
+        <w:t>c</w:t>
+      </w:r>
+      <w:proofErr w:type="gramEnd"/>
+      <w:r>
+        <w:rPr>
+          <w:rFonts w:ascii="Arial" w:eastAsia="Times New Roman" w:hAnsi="Arial" w:cs="Arial"/>
+          <w:color w:val="000000"/>
+          <w:sz w:val="14"/>
+          <w:szCs w:val="14"/>
+        </w:rPr>
+        <w:t xml:space="preserve"> </w:t>
+      </w:r>
+      <w:r>
+        <w:rPr>
+          <w:rFonts w:ascii="Arial" w:eastAsia="Times New Roman" w:hAnsi="Arial" w:cs="Arial"/>
+          <w:color w:val="000000"/>
+          <w:sz w:val="14"/>
+          <w:szCs w:val="14"/>
+        </w:rPr>
+        <w:sym w:font="Wingdings" w:char="F0E0"/>
+      </w:r>
+      <w:r>
+        <w:rPr>
+          <w:rFonts w:ascii="Arial" w:eastAsia="Times New Roman" w:hAnsi="Arial" w:cs="Arial"/>
+          <w:color w:val="000000"/>
+          <w:sz w:val="14"/>
+          <w:szCs w:val="14"/>
+        </w:rPr>
+        <w:t xml:space="preserve"> [1, 2, [4, 4]]</w:t>
+      </w:r>
+    </w:p>
+    <w:p>
+      <w:pPr>
+        <w:shd w:val="clear" w:color="auto" w:fill="FFFFFF"/>
+        <w:spacing w:before="100" w:beforeAutospacing="1" w:after="100" w:afterAutospacing="1" w:line="214" w:lineRule="atLeast"/>
+        <w:jc w:val="both"/>
+        <w:rPr>
+          <w:rFonts w:ascii="Arial" w:eastAsia="Times New Roman" w:hAnsi="Arial" w:cs="Arial"/>
+          <w:color w:val="222222"/>
+          <w:sz w:val="15"/>
+          <w:szCs w:val="15"/>
+        </w:rPr>
+      </w:pPr>
+      <w:r>
+        <w:rPr>
+          <w:rFonts w:ascii="Arial" w:eastAsia="Times New Roman" w:hAnsi="Arial" w:cs="Arial"/>
+          <w:color w:val="222222"/>
+          <w:sz w:val="15"/>
+          <w:szCs w:val="15"/>
+        </w:rPr>
+        <w:t>The difference between shallow and deep copying is only relevant for compound objects (objects that contain other objects, like lists or class instances):</w:t>
+      </w:r>
+    </w:p>
+    <w:p>
+      <w:pPr>
+        <w:numPr>
+          <w:ilvl w:val="0"/>
+          <w:numId w:val="22"/>
+        </w:numPr>
+        <w:shd w:val="clear" w:color="auto" w:fill="FFFFFF"/>
+        <w:spacing w:before="100" w:beforeAutospacing="1" w:after="100" w:afterAutospacing="1" w:line="198" w:lineRule="atLeast"/>
+        <w:jc w:val="both"/>
+        <w:rPr>
+          <w:rFonts w:ascii="Arial" w:eastAsia="Times New Roman" w:hAnsi="Arial" w:cs="Arial"/>
+          <w:color w:val="222222"/>
+          <w:sz w:val="15"/>
+          <w:szCs w:val="15"/>
+        </w:rPr>
+      </w:pPr>
+      <w:r>
+        <w:rPr>
+          <w:rFonts w:ascii="Arial" w:eastAsia="Times New Roman" w:hAnsi="Arial" w:cs="Arial"/>
+          <w:color w:val="222222"/>
+          <w:sz w:val="15"/>
+          <w:szCs w:val="15"/>
+        </w:rPr>
+        <w:t>A </w:t>
+      </w:r>
+      <w:r>
+        <w:rPr>
+          <w:rFonts w:ascii="Arial" w:eastAsia="Times New Roman" w:hAnsi="Arial" w:cs="Arial"/>
+          <w:i/>
+          <w:iCs/>
+          <w:color w:val="222222"/>
+          <w:sz w:val="15"/>
+        </w:rPr>
+        <w:t>shallow copy</w:t>
+      </w:r>
+      <w:r>
+        <w:rPr>
+          <w:rFonts w:ascii="Arial" w:eastAsia="Times New Roman" w:hAnsi="Arial" w:cs="Arial"/>
+          <w:color w:val="222222"/>
+          <w:sz w:val="15"/>
+          <w:szCs w:val="15"/>
+        </w:rPr>
+        <w:t> constructs a new compound object and then (to the extent possible) inserts </w:t>
+      </w:r>
+      <w:r>
+        <w:rPr>
+          <w:rFonts w:ascii="Arial" w:eastAsia="Times New Roman" w:hAnsi="Arial" w:cs="Arial"/>
+          <w:i/>
+          <w:iCs/>
+          <w:color w:val="222222"/>
+          <w:sz w:val="15"/>
+        </w:rPr>
+        <w:t>references</w:t>
+      </w:r>
+      <w:r>
+        <w:rPr>
+          <w:rFonts w:ascii="Arial" w:eastAsia="Times New Roman" w:hAnsi="Arial" w:cs="Arial"/>
+          <w:color w:val="222222"/>
+          <w:sz w:val="15"/>
+          <w:szCs w:val="15"/>
+        </w:rPr>
+        <w:t> into it to the objects found in the original.</w:t>
+      </w:r>
+    </w:p>
+    <w:p>
+      <w:pPr>
+        <w:numPr>
+          <w:ilvl w:val="0"/>
+          <w:numId w:val="22"/>
+        </w:numPr>
+        <w:shd w:val="clear" w:color="auto" w:fill="FFFFFF"/>
+        <w:spacing w:before="100" w:beforeAutospacing="1" w:after="100" w:afterAutospacing="1" w:line="198" w:lineRule="atLeast"/>
+        <w:jc w:val="both"/>
+        <w:rPr>
+          <w:rFonts w:ascii="Arial" w:eastAsia="Times New Roman" w:hAnsi="Arial" w:cs="Arial"/>
+          <w:color w:val="222222"/>
+          <w:sz w:val="15"/>
+          <w:szCs w:val="15"/>
+        </w:rPr>
+      </w:pPr>
+      <w:r>
+        <w:rPr>
+          <w:rFonts w:ascii="Arial" w:eastAsia="Times New Roman" w:hAnsi="Arial" w:cs="Arial"/>
+          <w:color w:val="222222"/>
+          <w:sz w:val="15"/>
+          <w:szCs w:val="15"/>
+        </w:rPr>
+        <w:t>A </w:t>
+      </w:r>
+      <w:r>
+        <w:rPr>
+          <w:rFonts w:ascii="Arial" w:eastAsia="Times New Roman" w:hAnsi="Arial" w:cs="Arial"/>
+          <w:i/>
+          <w:iCs/>
+          <w:color w:val="222222"/>
+          <w:sz w:val="15"/>
+        </w:rPr>
+        <w:t>deep copy</w:t>
+      </w:r>
+      <w:r>
+        <w:rPr>
+          <w:rFonts w:ascii="Arial" w:eastAsia="Times New Roman" w:hAnsi="Arial" w:cs="Arial"/>
+          <w:color w:val="222222"/>
+          <w:sz w:val="15"/>
+          <w:szCs w:val="15"/>
+        </w:rPr>
+        <w:t> constructs a new compound object and then, recursively, inserts </w:t>
+      </w:r>
+      <w:r>
+        <w:rPr>
+          <w:rFonts w:ascii="Arial" w:eastAsia="Times New Roman" w:hAnsi="Arial" w:cs="Arial"/>
+          <w:i/>
+          <w:iCs/>
+          <w:color w:val="222222"/>
+          <w:sz w:val="15"/>
+        </w:rPr>
+        <w:t>copies</w:t>
+      </w:r>
+      <w:r>
+        <w:rPr>
+          <w:rFonts w:ascii="Arial" w:eastAsia="Times New Roman" w:hAnsi="Arial" w:cs="Arial"/>
+          <w:color w:val="222222"/>
+          <w:sz w:val="15"/>
+          <w:szCs w:val="15"/>
+        </w:rPr>
+        <w:t> into it of the objects found in the original.</w:t>
+      </w:r>
+    </w:p>
+    <w:p>
+      <w:pPr>
+        <w:shd w:val="clear" w:color="auto" w:fill="FFFFFF"/>
+        <w:spacing w:after="0" w:line="240" w:lineRule="auto"/>
+        <w:rPr>
+          <w:rFonts w:ascii="Arial" w:eastAsia="Times New Roman" w:hAnsi="Arial" w:cs="Arial"/>
+          <w:color w:val="000000"/>
+          <w:sz w:val="14"/>
+          <w:szCs w:val="14"/>
+        </w:rPr>
+      </w:pPr>
+    </w:p>
+    <w:p>
+      <w:pPr>
+        <w:shd w:val="clear" w:color="auto" w:fill="FFFFFF"/>
+        <w:spacing w:after="0" w:line="240" w:lineRule="auto"/>
+        <w:rPr>
+          <w:rFonts w:ascii="Arial" w:eastAsia="Times New Roman" w:hAnsi="Arial" w:cs="Arial"/>
+          <w:color w:val="000000"/>
+          <w:sz w:val="14"/>
+          <w:szCs w:val="14"/>
+        </w:rPr>
+      </w:pPr>
+    </w:p>
+    <w:p>
+      <w:pPr>
+        <w:shd w:val="clear" w:color="auto" w:fill="FFFFFF"/>
+        <w:spacing w:after="0" w:line="240" w:lineRule="auto"/>
+        <w:rPr>
+          <w:rFonts w:ascii="Arial" w:eastAsia="Times New Roman" w:hAnsi="Arial" w:cs="Arial"/>
           <w:color w:val="000000"/>
           <w:sz w:val="14"/>
           <w:szCs w:val="14"/>
@@ -2056,6 +3193,7 @@
           <w:sz w:val="14"/>
           <w:szCs w:val="14"/>
         </w:rPr>
+        <w:lastRenderedPageBreak/>
         <w:t xml:space="preserve">String </w:t>
       </w:r>
       <w:proofErr w:type="spellStart"/>
@@ -2421,7 +3559,6 @@
           <w:sz w:val="14"/>
           <w:szCs w:val="14"/>
         </w:rPr>
-        <w:lastRenderedPageBreak/>
         <w:t>‘</w:t>
       </w:r>
       <w:proofErr w:type="gramStart"/>
@@ -4462,6 +5599,7 @@
           <w:sz w:val="14"/>
           <w:szCs w:val="14"/>
         </w:rPr>
+        <w:lastRenderedPageBreak/>
         <w:t>Inserting items:</w:t>
       </w:r>
     </w:p>
@@ -4910,7 +6048,6 @@
           <w:sz w:val="14"/>
           <w:szCs w:val="14"/>
         </w:rPr>
-        <w:lastRenderedPageBreak/>
         <w:t>myList</w:t>
       </w:r>
       <w:proofErr w:type="spellEnd"/>
@@ -7315,6 +8452,7 @@
           <w:sz w:val="14"/>
           <w:szCs w:val="14"/>
         </w:rPr>
+        <w:lastRenderedPageBreak/>
         <w:t>my_tuple</w:t>
       </w:r>
       <w:proofErr w:type="spellEnd"/>
@@ -7788,7 +8926,6 @@
           <w:sz w:val="20"/>
           <w:szCs w:val="20"/>
         </w:rPr>
-        <w:lastRenderedPageBreak/>
         <w:t xml:space="preserve">Uses of </w:t>
       </w:r>
       <w:proofErr w:type="spellStart"/>
@@ -9869,6 +11006,7 @@
           <w:sz w:val="28"/>
           <w:szCs w:val="28"/>
         </w:rPr>
+        <w:lastRenderedPageBreak/>
         <w:t>Comparators:</w:t>
       </w:r>
     </w:p>
@@ -10156,7 +11294,6 @@
           <w:sz w:val="14"/>
           <w:szCs w:val="14"/>
         </w:rPr>
-        <w:lastRenderedPageBreak/>
         <w:t>Boolean comparators</w:t>
       </w:r>
     </w:p>
@@ -12235,6 +13372,7 @@
           <w:sz w:val="14"/>
           <w:szCs w:val="14"/>
         </w:rPr>
+        <w:lastRenderedPageBreak/>
         <w:t>max(</w:t>
       </w:r>
       <w:proofErr w:type="gramEnd"/>
@@ -12633,7 +13771,6 @@
           <w:sz w:val="14"/>
           <w:szCs w:val="14"/>
         </w:rPr>
-        <w:lastRenderedPageBreak/>
         <w:t>Range Function:</w:t>
       </w:r>
     </w:p>
@@ -14434,6 +15571,7 @@
           <w:sz w:val="14"/>
           <w:szCs w:val="14"/>
         </w:rPr>
+        <w:lastRenderedPageBreak/>
         <w:t>some</w:t>
       </w:r>
       <w:proofErr w:type="gramEnd"/>
@@ -14859,7 +15997,6 @@
           <w:sz w:val="14"/>
           <w:szCs w:val="14"/>
         </w:rPr>
-        <w:lastRenderedPageBreak/>
         <w:t>else</w:t>
       </w:r>
       <w:proofErr w:type="gramEnd"/>
@@ -17292,6 +18429,7 @@
           <w:sz w:val="14"/>
           <w:szCs w:val="14"/>
         </w:rPr>
+        <w:lastRenderedPageBreak/>
         <w:t>re.INGNORECASE</w:t>
       </w:r>
       <w:proofErr w:type="spellEnd"/>
@@ -17832,7 +18970,6 @@
           <w:sz w:val="14"/>
           <w:szCs w:val="14"/>
         </w:rPr>
-        <w:lastRenderedPageBreak/>
         <w:t>• .</w:t>
       </w:r>
       <w:proofErr w:type="spellStart"/>
@@ -20101,6 +21238,7 @@
           <w:sz w:val="14"/>
           <w:szCs w:val="14"/>
         </w:rPr>
+        <w:lastRenderedPageBreak/>
         <w:t>Similar to ‘</w:t>
       </w:r>
       <w:proofErr w:type="spellStart"/>
@@ -20428,7 +21566,6 @@
           <w:sz w:val="24"/>
           <w:szCs w:val="24"/>
         </w:rPr>
-        <w:lastRenderedPageBreak/>
         <w:t>​</w:t>
       </w:r>
     </w:p>
@@ -22699,6 +23836,7 @@
           <w:sz w:val="14"/>
           <w:szCs w:val="14"/>
         </w:rPr>
+        <w:lastRenderedPageBreak/>
         <w:t>class</w:t>
       </w:r>
       <w:proofErr w:type="gramEnd"/>
@@ -23097,6 +24235,155 @@
     </w:lvl>
   </w:abstractNum>
   <w:abstractNum w:abstractNumId="3">
+    <w:nsid w:val="0C280ED6"/>
+    <w:multiLevelType w:val="multilevel"/>
+    <w:tmpl w:val="B61263A6"/>
+    <w:lvl w:ilvl="0">
+      <w:start w:val="1"/>
+      <w:numFmt w:val="bullet"/>
+      <w:lvlText w:val=""/>
+      <w:lvlJc w:val="left"/>
+      <w:pPr>
+        <w:tabs>
+          <w:tab w:val="num" w:pos="720"/>
+        </w:tabs>
+        <w:ind w:left="720" w:hanging="360"/>
+      </w:pPr>
+      <w:rPr>
+        <w:rFonts w:ascii="Symbol" w:hAnsi="Symbol" w:hint="default"/>
+        <w:sz w:val="20"/>
+      </w:rPr>
+    </w:lvl>
+    <w:lvl w:ilvl="1" w:tentative="1">
+      <w:start w:val="1"/>
+      <w:numFmt w:val="bullet"/>
+      <w:lvlText w:val="o"/>
+      <w:lvlJc w:val="left"/>
+      <w:pPr>
+        <w:tabs>
+          <w:tab w:val="num" w:pos="1440"/>
+        </w:tabs>
+        <w:ind w:left="1440" w:hanging="360"/>
+      </w:pPr>
+      <w:rPr>
+        <w:rFonts w:ascii="Courier New" w:hAnsi="Courier New" w:hint="default"/>
+        <w:sz w:val="20"/>
+      </w:rPr>
+    </w:lvl>
+    <w:lvl w:ilvl="2" w:tentative="1">
+      <w:start w:val="1"/>
+      <w:numFmt w:val="bullet"/>
+      <w:lvlText w:val=""/>
+      <w:lvlJc w:val="left"/>
+      <w:pPr>
+        <w:tabs>
+          <w:tab w:val="num" w:pos="2160"/>
+        </w:tabs>
+        <w:ind w:left="2160" w:hanging="360"/>
+      </w:pPr>
+      <w:rPr>
+        <w:rFonts w:ascii="Wingdings" w:hAnsi="Wingdings" w:hint="default"/>
+        <w:sz w:val="20"/>
+      </w:rPr>
+    </w:lvl>
+    <w:lvl w:ilvl="3" w:tentative="1">
+      <w:start w:val="1"/>
+      <w:numFmt w:val="bullet"/>
+      <w:lvlText w:val=""/>
+      <w:lvlJc w:val="left"/>
+      <w:pPr>
+        <w:tabs>
+          <w:tab w:val="num" w:pos="2880"/>
+        </w:tabs>
+        <w:ind w:left="2880" w:hanging="360"/>
+      </w:pPr>
+      <w:rPr>
+        <w:rFonts w:ascii="Wingdings" w:hAnsi="Wingdings" w:hint="default"/>
+        <w:sz w:val="20"/>
+      </w:rPr>
+    </w:lvl>
+    <w:lvl w:ilvl="4" w:tentative="1">
+      <w:start w:val="1"/>
+      <w:numFmt w:val="bullet"/>
+      <w:lvlText w:val=""/>
+      <w:lvlJc w:val="left"/>
+      <w:pPr>
+        <w:tabs>
+          <w:tab w:val="num" w:pos="3600"/>
+        </w:tabs>
+        <w:ind w:left="3600" w:hanging="360"/>
+      </w:pPr>
+      <w:rPr>
+        <w:rFonts w:ascii="Wingdings" w:hAnsi="Wingdings" w:hint="default"/>
+        <w:sz w:val="20"/>
+      </w:rPr>
+    </w:lvl>
+    <w:lvl w:ilvl="5" w:tentative="1">
+      <w:start w:val="1"/>
+      <w:numFmt w:val="bullet"/>
+      <w:lvlText w:val=""/>
+      <w:lvlJc w:val="left"/>
+      <w:pPr>
+        <w:tabs>
+          <w:tab w:val="num" w:pos="4320"/>
+        </w:tabs>
+        <w:ind w:left="4320" w:hanging="360"/>
+      </w:pPr>
+      <w:rPr>
+        <w:rFonts w:ascii="Wingdings" w:hAnsi="Wingdings" w:hint="default"/>
+        <w:sz w:val="20"/>
+      </w:rPr>
+    </w:lvl>
+    <w:lvl w:ilvl="6" w:tentative="1">
+      <w:start w:val="1"/>
+      <w:numFmt w:val="bullet"/>
+      <w:lvlText w:val=""/>
+      <w:lvlJc w:val="left"/>
+      <w:pPr>
+        <w:tabs>
+          <w:tab w:val="num" w:pos="5040"/>
+        </w:tabs>
+        <w:ind w:left="5040" w:hanging="360"/>
+      </w:pPr>
+      <w:rPr>
+        <w:rFonts w:ascii="Wingdings" w:hAnsi="Wingdings" w:hint="default"/>
+        <w:sz w:val="20"/>
+      </w:rPr>
+    </w:lvl>
+    <w:lvl w:ilvl="7" w:tentative="1">
+      <w:start w:val="1"/>
+      <w:numFmt w:val="bullet"/>
+      <w:lvlText w:val=""/>
+      <w:lvlJc w:val="left"/>
+      <w:pPr>
+        <w:tabs>
+          <w:tab w:val="num" w:pos="5760"/>
+        </w:tabs>
+        <w:ind w:left="5760" w:hanging="360"/>
+      </w:pPr>
+      <w:rPr>
+        <w:rFonts w:ascii="Wingdings" w:hAnsi="Wingdings" w:hint="default"/>
+        <w:sz w:val="20"/>
+      </w:rPr>
+    </w:lvl>
+    <w:lvl w:ilvl="8" w:tentative="1">
+      <w:start w:val="1"/>
+      <w:numFmt w:val="bullet"/>
+      <w:lvlText w:val=""/>
+      <w:lvlJc w:val="left"/>
+      <w:pPr>
+        <w:tabs>
+          <w:tab w:val="num" w:pos="6480"/>
+        </w:tabs>
+        <w:ind w:left="6480" w:hanging="360"/>
+      </w:pPr>
+      <w:rPr>
+        <w:rFonts w:ascii="Wingdings" w:hAnsi="Wingdings" w:hint="default"/>
+        <w:sz w:val="20"/>
+      </w:rPr>
+    </w:lvl>
+  </w:abstractNum>
+  <w:abstractNum w:abstractNumId="4">
     <w:nsid w:val="0F3D4459"/>
     <w:multiLevelType w:val="hybridMultilevel"/>
     <w:tmpl w:val="6A7A274A"/>
@@ -23209,7 +24496,7 @@
       </w:rPr>
     </w:lvl>
   </w:abstractNum>
-  <w:abstractNum w:abstractNumId="4">
+  <w:abstractNum w:abstractNumId="5">
     <w:nsid w:val="244A6224"/>
     <w:multiLevelType w:val="hybridMultilevel"/>
     <w:tmpl w:val="1500188A"/>
@@ -23322,10 +24609,10 @@
       </w:rPr>
     </w:lvl>
   </w:abstractNum>
-  <w:abstractNum w:abstractNumId="5">
-    <w:nsid w:val="31BA79C1"/>
+  <w:abstractNum w:abstractNumId="6">
+    <w:nsid w:val="2D2B7823"/>
     <w:multiLevelType w:val="hybridMultilevel"/>
-    <w:tmpl w:val="9F70303E"/>
+    <w:tmpl w:val="643E2624"/>
     <w:lvl w:ilvl="0" w:tplc="04090001">
       <w:start w:val="1"/>
       <w:numFmt w:val="bullet"/>
@@ -23435,10 +24722,10 @@
       </w:rPr>
     </w:lvl>
   </w:abstractNum>
-  <w:abstractNum w:abstractNumId="6">
-    <w:nsid w:val="3C3D3186"/>
+  <w:abstractNum w:abstractNumId="7">
+    <w:nsid w:val="31BA79C1"/>
     <w:multiLevelType w:val="hybridMultilevel"/>
-    <w:tmpl w:val="1BA6FB02"/>
+    <w:tmpl w:val="9F70303E"/>
     <w:lvl w:ilvl="0" w:tplc="04090001">
       <w:start w:val="1"/>
       <w:numFmt w:val="bullet"/>
@@ -23548,10 +24835,10 @@
       </w:rPr>
     </w:lvl>
   </w:abstractNum>
-  <w:abstractNum w:abstractNumId="7">
-    <w:nsid w:val="45F34224"/>
+  <w:abstractNum w:abstractNumId="8">
+    <w:nsid w:val="33B01C79"/>
     <w:multiLevelType w:val="hybridMultilevel"/>
-    <w:tmpl w:val="5A168A94"/>
+    <w:tmpl w:val="0A24520A"/>
     <w:lvl w:ilvl="0" w:tplc="04090001">
       <w:start w:val="1"/>
       <w:numFmt w:val="bullet"/>
@@ -23661,10 +24948,10 @@
       </w:rPr>
     </w:lvl>
   </w:abstractNum>
-  <w:abstractNum w:abstractNumId="8">
-    <w:nsid w:val="48F06FBA"/>
+  <w:abstractNum w:abstractNumId="9">
+    <w:nsid w:val="3C3D3186"/>
     <w:multiLevelType w:val="hybridMultilevel"/>
-    <w:tmpl w:val="77DEEA8E"/>
+    <w:tmpl w:val="1BA6FB02"/>
     <w:lvl w:ilvl="0" w:tplc="04090001">
       <w:start w:val="1"/>
       <w:numFmt w:val="bullet"/>
@@ -23774,10 +25061,10 @@
       </w:rPr>
     </w:lvl>
   </w:abstractNum>
-  <w:abstractNum w:abstractNumId="9">
-    <w:nsid w:val="4CC15413"/>
+  <w:abstractNum w:abstractNumId="10">
+    <w:nsid w:val="43072F7A"/>
     <w:multiLevelType w:val="hybridMultilevel"/>
-    <w:tmpl w:val="B8645B12"/>
+    <w:tmpl w:val="0DAE3386"/>
     <w:lvl w:ilvl="0" w:tplc="04090001">
       <w:start w:val="1"/>
       <w:numFmt w:val="bullet"/>
@@ -23887,10 +25174,10 @@
       </w:rPr>
     </w:lvl>
   </w:abstractNum>
-  <w:abstractNum w:abstractNumId="10">
-    <w:nsid w:val="4E474B97"/>
+  <w:abstractNum w:abstractNumId="11">
+    <w:nsid w:val="45F34224"/>
     <w:multiLevelType w:val="hybridMultilevel"/>
-    <w:tmpl w:val="66A0884C"/>
+    <w:tmpl w:val="5A168A94"/>
     <w:lvl w:ilvl="0" w:tplc="04090001">
       <w:start w:val="1"/>
       <w:numFmt w:val="bullet"/>
@@ -24000,10 +25287,10 @@
       </w:rPr>
     </w:lvl>
   </w:abstractNum>
-  <w:abstractNum w:abstractNumId="11">
-    <w:nsid w:val="5F1C0451"/>
+  <w:abstractNum w:abstractNumId="12">
+    <w:nsid w:val="48F06FBA"/>
     <w:multiLevelType w:val="hybridMultilevel"/>
-    <w:tmpl w:val="8D822F3C"/>
+    <w:tmpl w:val="77DEEA8E"/>
     <w:lvl w:ilvl="0" w:tplc="04090001">
       <w:start w:val="1"/>
       <w:numFmt w:val="bullet"/>
@@ -24113,10 +25400,10 @@
       </w:rPr>
     </w:lvl>
   </w:abstractNum>
-  <w:abstractNum w:abstractNumId="12">
-    <w:nsid w:val="68BE05B3"/>
+  <w:abstractNum w:abstractNumId="13">
+    <w:nsid w:val="4CC15413"/>
     <w:multiLevelType w:val="hybridMultilevel"/>
-    <w:tmpl w:val="A148B624"/>
+    <w:tmpl w:val="B8645B12"/>
     <w:lvl w:ilvl="0" w:tplc="04090001">
       <w:start w:val="1"/>
       <w:numFmt w:val="bullet"/>
@@ -24226,7 +25513,346 @@
       </w:rPr>
     </w:lvl>
   </w:abstractNum>
-  <w:abstractNum w:abstractNumId="13">
+  <w:abstractNum w:abstractNumId="14">
+    <w:nsid w:val="4E474B97"/>
+    <w:multiLevelType w:val="hybridMultilevel"/>
+    <w:tmpl w:val="66A0884C"/>
+    <w:lvl w:ilvl="0" w:tplc="04090001">
+      <w:start w:val="1"/>
+      <w:numFmt w:val="bullet"/>
+      <w:lvlText w:val=""/>
+      <w:lvlJc w:val="left"/>
+      <w:pPr>
+        <w:ind w:left="720" w:hanging="360"/>
+      </w:pPr>
+      <w:rPr>
+        <w:rFonts w:ascii="Symbol" w:hAnsi="Symbol" w:hint="default"/>
+      </w:rPr>
+    </w:lvl>
+    <w:lvl w:ilvl="1" w:tplc="04090003" w:tentative="1">
+      <w:start w:val="1"/>
+      <w:numFmt w:val="bullet"/>
+      <w:lvlText w:val="o"/>
+      <w:lvlJc w:val="left"/>
+      <w:pPr>
+        <w:ind w:left="1440" w:hanging="360"/>
+      </w:pPr>
+      <w:rPr>
+        <w:rFonts w:ascii="Courier New" w:hAnsi="Courier New" w:cs="Courier New" w:hint="default"/>
+      </w:rPr>
+    </w:lvl>
+    <w:lvl w:ilvl="2" w:tplc="04090005" w:tentative="1">
+      <w:start w:val="1"/>
+      <w:numFmt w:val="bullet"/>
+      <w:lvlText w:val=""/>
+      <w:lvlJc w:val="left"/>
+      <w:pPr>
+        <w:ind w:left="2160" w:hanging="360"/>
+      </w:pPr>
+      <w:rPr>
+        <w:rFonts w:ascii="Wingdings" w:hAnsi="Wingdings" w:hint="default"/>
+      </w:rPr>
+    </w:lvl>
+    <w:lvl w:ilvl="3" w:tplc="04090001" w:tentative="1">
+      <w:start w:val="1"/>
+      <w:numFmt w:val="bullet"/>
+      <w:lvlText w:val=""/>
+      <w:lvlJc w:val="left"/>
+      <w:pPr>
+        <w:ind w:left="2880" w:hanging="360"/>
+      </w:pPr>
+      <w:rPr>
+        <w:rFonts w:ascii="Symbol" w:hAnsi="Symbol" w:hint="default"/>
+      </w:rPr>
+    </w:lvl>
+    <w:lvl w:ilvl="4" w:tplc="04090003" w:tentative="1">
+      <w:start w:val="1"/>
+      <w:numFmt w:val="bullet"/>
+      <w:lvlText w:val="o"/>
+      <w:lvlJc w:val="left"/>
+      <w:pPr>
+        <w:ind w:left="3600" w:hanging="360"/>
+      </w:pPr>
+      <w:rPr>
+        <w:rFonts w:ascii="Courier New" w:hAnsi="Courier New" w:cs="Courier New" w:hint="default"/>
+      </w:rPr>
+    </w:lvl>
+    <w:lvl w:ilvl="5" w:tplc="04090005" w:tentative="1">
+      <w:start w:val="1"/>
+      <w:numFmt w:val="bullet"/>
+      <w:lvlText w:val=""/>
+      <w:lvlJc w:val="left"/>
+      <w:pPr>
+        <w:ind w:left="4320" w:hanging="360"/>
+      </w:pPr>
+      <w:rPr>
+        <w:rFonts w:ascii="Wingdings" w:hAnsi="Wingdings" w:hint="default"/>
+      </w:rPr>
+    </w:lvl>
+    <w:lvl w:ilvl="6" w:tplc="04090001" w:tentative="1">
+      <w:start w:val="1"/>
+      <w:numFmt w:val="bullet"/>
+      <w:lvlText w:val=""/>
+      <w:lvlJc w:val="left"/>
+      <w:pPr>
+        <w:ind w:left="5040" w:hanging="360"/>
+      </w:pPr>
+      <w:rPr>
+        <w:rFonts w:ascii="Symbol" w:hAnsi="Symbol" w:hint="default"/>
+      </w:rPr>
+    </w:lvl>
+    <w:lvl w:ilvl="7" w:tplc="04090003" w:tentative="1">
+      <w:start w:val="1"/>
+      <w:numFmt w:val="bullet"/>
+      <w:lvlText w:val="o"/>
+      <w:lvlJc w:val="left"/>
+      <w:pPr>
+        <w:ind w:left="5760" w:hanging="360"/>
+      </w:pPr>
+      <w:rPr>
+        <w:rFonts w:ascii="Courier New" w:hAnsi="Courier New" w:cs="Courier New" w:hint="default"/>
+      </w:rPr>
+    </w:lvl>
+    <w:lvl w:ilvl="8" w:tplc="04090005" w:tentative="1">
+      <w:start w:val="1"/>
+      <w:numFmt w:val="bullet"/>
+      <w:lvlText w:val=""/>
+      <w:lvlJc w:val="left"/>
+      <w:pPr>
+        <w:ind w:left="6480" w:hanging="360"/>
+      </w:pPr>
+      <w:rPr>
+        <w:rFonts w:ascii="Wingdings" w:hAnsi="Wingdings" w:hint="default"/>
+      </w:rPr>
+    </w:lvl>
+  </w:abstractNum>
+  <w:abstractNum w:abstractNumId="15">
+    <w:nsid w:val="5F1C0451"/>
+    <w:multiLevelType w:val="hybridMultilevel"/>
+    <w:tmpl w:val="8D822F3C"/>
+    <w:lvl w:ilvl="0" w:tplc="04090001">
+      <w:start w:val="1"/>
+      <w:numFmt w:val="bullet"/>
+      <w:lvlText w:val=""/>
+      <w:lvlJc w:val="left"/>
+      <w:pPr>
+        <w:ind w:left="720" w:hanging="360"/>
+      </w:pPr>
+      <w:rPr>
+        <w:rFonts w:ascii="Symbol" w:hAnsi="Symbol" w:hint="default"/>
+      </w:rPr>
+    </w:lvl>
+    <w:lvl w:ilvl="1" w:tplc="04090003" w:tentative="1">
+      <w:start w:val="1"/>
+      <w:numFmt w:val="bullet"/>
+      <w:lvlText w:val="o"/>
+      <w:lvlJc w:val="left"/>
+      <w:pPr>
+        <w:ind w:left="1440" w:hanging="360"/>
+      </w:pPr>
+      <w:rPr>
+        <w:rFonts w:ascii="Courier New" w:hAnsi="Courier New" w:cs="Courier New" w:hint="default"/>
+      </w:rPr>
+    </w:lvl>
+    <w:lvl w:ilvl="2" w:tplc="04090005" w:tentative="1">
+      <w:start w:val="1"/>
+      <w:numFmt w:val="bullet"/>
+      <w:lvlText w:val=""/>
+      <w:lvlJc w:val="left"/>
+      <w:pPr>
+        <w:ind w:left="2160" w:hanging="360"/>
+      </w:pPr>
+      <w:rPr>
+        <w:rFonts w:ascii="Wingdings" w:hAnsi="Wingdings" w:hint="default"/>
+      </w:rPr>
+    </w:lvl>
+    <w:lvl w:ilvl="3" w:tplc="04090001" w:tentative="1">
+      <w:start w:val="1"/>
+      <w:numFmt w:val="bullet"/>
+      <w:lvlText w:val=""/>
+      <w:lvlJc w:val="left"/>
+      <w:pPr>
+        <w:ind w:left="2880" w:hanging="360"/>
+      </w:pPr>
+      <w:rPr>
+        <w:rFonts w:ascii="Symbol" w:hAnsi="Symbol" w:hint="default"/>
+      </w:rPr>
+    </w:lvl>
+    <w:lvl w:ilvl="4" w:tplc="04090003" w:tentative="1">
+      <w:start w:val="1"/>
+      <w:numFmt w:val="bullet"/>
+      <w:lvlText w:val="o"/>
+      <w:lvlJc w:val="left"/>
+      <w:pPr>
+        <w:ind w:left="3600" w:hanging="360"/>
+      </w:pPr>
+      <w:rPr>
+        <w:rFonts w:ascii="Courier New" w:hAnsi="Courier New" w:cs="Courier New" w:hint="default"/>
+      </w:rPr>
+    </w:lvl>
+    <w:lvl w:ilvl="5" w:tplc="04090005" w:tentative="1">
+      <w:start w:val="1"/>
+      <w:numFmt w:val="bullet"/>
+      <w:lvlText w:val=""/>
+      <w:lvlJc w:val="left"/>
+      <w:pPr>
+        <w:ind w:left="4320" w:hanging="360"/>
+      </w:pPr>
+      <w:rPr>
+        <w:rFonts w:ascii="Wingdings" w:hAnsi="Wingdings" w:hint="default"/>
+      </w:rPr>
+    </w:lvl>
+    <w:lvl w:ilvl="6" w:tplc="04090001" w:tentative="1">
+      <w:start w:val="1"/>
+      <w:numFmt w:val="bullet"/>
+      <w:lvlText w:val=""/>
+      <w:lvlJc w:val="left"/>
+      <w:pPr>
+        <w:ind w:left="5040" w:hanging="360"/>
+      </w:pPr>
+      <w:rPr>
+        <w:rFonts w:ascii="Symbol" w:hAnsi="Symbol" w:hint="default"/>
+      </w:rPr>
+    </w:lvl>
+    <w:lvl w:ilvl="7" w:tplc="04090003" w:tentative="1">
+      <w:start w:val="1"/>
+      <w:numFmt w:val="bullet"/>
+      <w:lvlText w:val="o"/>
+      <w:lvlJc w:val="left"/>
+      <w:pPr>
+        <w:ind w:left="5760" w:hanging="360"/>
+      </w:pPr>
+      <w:rPr>
+        <w:rFonts w:ascii="Courier New" w:hAnsi="Courier New" w:cs="Courier New" w:hint="default"/>
+      </w:rPr>
+    </w:lvl>
+    <w:lvl w:ilvl="8" w:tplc="04090005" w:tentative="1">
+      <w:start w:val="1"/>
+      <w:numFmt w:val="bullet"/>
+      <w:lvlText w:val=""/>
+      <w:lvlJc w:val="left"/>
+      <w:pPr>
+        <w:ind w:left="6480" w:hanging="360"/>
+      </w:pPr>
+      <w:rPr>
+        <w:rFonts w:ascii="Wingdings" w:hAnsi="Wingdings" w:hint="default"/>
+      </w:rPr>
+    </w:lvl>
+  </w:abstractNum>
+  <w:abstractNum w:abstractNumId="16">
+    <w:nsid w:val="68BE05B3"/>
+    <w:multiLevelType w:val="hybridMultilevel"/>
+    <w:tmpl w:val="A148B624"/>
+    <w:lvl w:ilvl="0" w:tplc="04090001">
+      <w:start w:val="1"/>
+      <w:numFmt w:val="bullet"/>
+      <w:lvlText w:val=""/>
+      <w:lvlJc w:val="left"/>
+      <w:pPr>
+        <w:ind w:left="720" w:hanging="360"/>
+      </w:pPr>
+      <w:rPr>
+        <w:rFonts w:ascii="Symbol" w:hAnsi="Symbol" w:hint="default"/>
+      </w:rPr>
+    </w:lvl>
+    <w:lvl w:ilvl="1" w:tplc="04090003" w:tentative="1">
+      <w:start w:val="1"/>
+      <w:numFmt w:val="bullet"/>
+      <w:lvlText w:val="o"/>
+      <w:lvlJc w:val="left"/>
+      <w:pPr>
+        <w:ind w:left="1440" w:hanging="360"/>
+      </w:pPr>
+      <w:rPr>
+        <w:rFonts w:ascii="Courier New" w:hAnsi="Courier New" w:cs="Courier New" w:hint="default"/>
+      </w:rPr>
+    </w:lvl>
+    <w:lvl w:ilvl="2" w:tplc="04090005" w:tentative="1">
+      <w:start w:val="1"/>
+      <w:numFmt w:val="bullet"/>
+      <w:lvlText w:val=""/>
+      <w:lvlJc w:val="left"/>
+      <w:pPr>
+        <w:ind w:left="2160" w:hanging="360"/>
+      </w:pPr>
+      <w:rPr>
+        <w:rFonts w:ascii="Wingdings" w:hAnsi="Wingdings" w:hint="default"/>
+      </w:rPr>
+    </w:lvl>
+    <w:lvl w:ilvl="3" w:tplc="04090001" w:tentative="1">
+      <w:start w:val="1"/>
+      <w:numFmt w:val="bullet"/>
+      <w:lvlText w:val=""/>
+      <w:lvlJc w:val="left"/>
+      <w:pPr>
+        <w:ind w:left="2880" w:hanging="360"/>
+      </w:pPr>
+      <w:rPr>
+        <w:rFonts w:ascii="Symbol" w:hAnsi="Symbol" w:hint="default"/>
+      </w:rPr>
+    </w:lvl>
+    <w:lvl w:ilvl="4" w:tplc="04090003" w:tentative="1">
+      <w:start w:val="1"/>
+      <w:numFmt w:val="bullet"/>
+      <w:lvlText w:val="o"/>
+      <w:lvlJc w:val="left"/>
+      <w:pPr>
+        <w:ind w:left="3600" w:hanging="360"/>
+      </w:pPr>
+      <w:rPr>
+        <w:rFonts w:ascii="Courier New" w:hAnsi="Courier New" w:cs="Courier New" w:hint="default"/>
+      </w:rPr>
+    </w:lvl>
+    <w:lvl w:ilvl="5" w:tplc="04090005" w:tentative="1">
+      <w:start w:val="1"/>
+      <w:numFmt w:val="bullet"/>
+      <w:lvlText w:val=""/>
+      <w:lvlJc w:val="left"/>
+      <w:pPr>
+        <w:ind w:left="4320" w:hanging="360"/>
+      </w:pPr>
+      <w:rPr>
+        <w:rFonts w:ascii="Wingdings" w:hAnsi="Wingdings" w:hint="default"/>
+      </w:rPr>
+    </w:lvl>
+    <w:lvl w:ilvl="6" w:tplc="04090001" w:tentative="1">
+      <w:start w:val="1"/>
+      <w:numFmt w:val="bullet"/>
+      <w:lvlText w:val=""/>
+      <w:lvlJc w:val="left"/>
+      <w:pPr>
+        <w:ind w:left="5040" w:hanging="360"/>
+      </w:pPr>
+      <w:rPr>
+        <w:rFonts w:ascii="Symbol" w:hAnsi="Symbol" w:hint="default"/>
+      </w:rPr>
+    </w:lvl>
+    <w:lvl w:ilvl="7" w:tplc="04090003" w:tentative="1">
+      <w:start w:val="1"/>
+      <w:numFmt w:val="bullet"/>
+      <w:lvlText w:val="o"/>
+      <w:lvlJc w:val="left"/>
+      <w:pPr>
+        <w:ind w:left="5760" w:hanging="360"/>
+      </w:pPr>
+      <w:rPr>
+        <w:rFonts w:ascii="Courier New" w:hAnsi="Courier New" w:cs="Courier New" w:hint="default"/>
+      </w:rPr>
+    </w:lvl>
+    <w:lvl w:ilvl="8" w:tplc="04090005" w:tentative="1">
+      <w:start w:val="1"/>
+      <w:numFmt w:val="bullet"/>
+      <w:lvlText w:val=""/>
+      <w:lvlJc w:val="left"/>
+      <w:pPr>
+        <w:ind w:left="6480" w:hanging="360"/>
+      </w:pPr>
+      <w:rPr>
+        <w:rFonts w:ascii="Wingdings" w:hAnsi="Wingdings" w:hint="default"/>
+      </w:rPr>
+    </w:lvl>
+  </w:abstractNum>
+  <w:abstractNum w:abstractNumId="17">
     <w:nsid w:val="69A073FF"/>
     <w:multiLevelType w:val="hybridMultilevel"/>
     <w:tmpl w:val="FCDACE28"/>
@@ -24315,7 +25941,7 @@
       </w:pPr>
     </w:lvl>
   </w:abstractNum>
-  <w:abstractNum w:abstractNumId="14">
+  <w:abstractNum w:abstractNumId="18">
     <w:nsid w:val="768F0AE7"/>
     <w:multiLevelType w:val="hybridMultilevel"/>
     <w:tmpl w:val="75B2B742"/>
@@ -24428,7 +26054,7 @@
       </w:rPr>
     </w:lvl>
   </w:abstractNum>
-  <w:abstractNum w:abstractNumId="15">
+  <w:abstractNum w:abstractNumId="19">
     <w:nsid w:val="770724C7"/>
     <w:multiLevelType w:val="hybridMultilevel"/>
     <w:tmpl w:val="4A24AA9E"/>
@@ -24514,7 +26140,7 @@
       </w:pPr>
     </w:lvl>
   </w:abstractNum>
-  <w:abstractNum w:abstractNumId="16">
+  <w:abstractNum w:abstractNumId="20">
     <w:nsid w:val="786347D3"/>
     <w:multiLevelType w:val="hybridMultilevel"/>
     <w:tmpl w:val="5FF6F748"/>
@@ -24627,56 +26253,220 @@
       </w:rPr>
     </w:lvl>
   </w:abstractNum>
+  <w:abstractNum w:abstractNumId="21">
+    <w:nsid w:val="7A236C0C"/>
+    <w:multiLevelType w:val="multilevel"/>
+    <w:tmpl w:val="C0F06150"/>
+    <w:lvl w:ilvl="0">
+      <w:start w:val="1"/>
+      <w:numFmt w:val="bullet"/>
+      <w:lvlText w:val=""/>
+      <w:lvlJc w:val="left"/>
+      <w:pPr>
+        <w:tabs>
+          <w:tab w:val="num" w:pos="720"/>
+        </w:tabs>
+        <w:ind w:left="720" w:hanging="360"/>
+      </w:pPr>
+      <w:rPr>
+        <w:rFonts w:ascii="Wingdings" w:hAnsi="Wingdings" w:hint="default"/>
+        <w:sz w:val="20"/>
+      </w:rPr>
+    </w:lvl>
+    <w:lvl w:ilvl="1" w:tentative="1">
+      <w:start w:val="1"/>
+      <w:numFmt w:val="bullet"/>
+      <w:lvlText w:val=""/>
+      <w:lvlJc w:val="left"/>
+      <w:pPr>
+        <w:tabs>
+          <w:tab w:val="num" w:pos="1440"/>
+        </w:tabs>
+        <w:ind w:left="1440" w:hanging="360"/>
+      </w:pPr>
+      <w:rPr>
+        <w:rFonts w:ascii="Wingdings" w:hAnsi="Wingdings" w:hint="default"/>
+        <w:sz w:val="20"/>
+      </w:rPr>
+    </w:lvl>
+    <w:lvl w:ilvl="2" w:tentative="1">
+      <w:start w:val="1"/>
+      <w:numFmt w:val="bullet"/>
+      <w:lvlText w:val=""/>
+      <w:lvlJc w:val="left"/>
+      <w:pPr>
+        <w:tabs>
+          <w:tab w:val="num" w:pos="2160"/>
+        </w:tabs>
+        <w:ind w:left="2160" w:hanging="360"/>
+      </w:pPr>
+      <w:rPr>
+        <w:rFonts w:ascii="Wingdings" w:hAnsi="Wingdings" w:hint="default"/>
+        <w:sz w:val="20"/>
+      </w:rPr>
+    </w:lvl>
+    <w:lvl w:ilvl="3" w:tentative="1">
+      <w:start w:val="1"/>
+      <w:numFmt w:val="bullet"/>
+      <w:lvlText w:val=""/>
+      <w:lvlJc w:val="left"/>
+      <w:pPr>
+        <w:tabs>
+          <w:tab w:val="num" w:pos="2880"/>
+        </w:tabs>
+        <w:ind w:left="2880" w:hanging="360"/>
+      </w:pPr>
+      <w:rPr>
+        <w:rFonts w:ascii="Wingdings" w:hAnsi="Wingdings" w:hint="default"/>
+        <w:sz w:val="20"/>
+      </w:rPr>
+    </w:lvl>
+    <w:lvl w:ilvl="4" w:tentative="1">
+      <w:start w:val="1"/>
+      <w:numFmt w:val="bullet"/>
+      <w:lvlText w:val=""/>
+      <w:lvlJc w:val="left"/>
+      <w:pPr>
+        <w:tabs>
+          <w:tab w:val="num" w:pos="3600"/>
+        </w:tabs>
+        <w:ind w:left="3600" w:hanging="360"/>
+      </w:pPr>
+      <w:rPr>
+        <w:rFonts w:ascii="Wingdings" w:hAnsi="Wingdings" w:hint="default"/>
+        <w:sz w:val="20"/>
+      </w:rPr>
+    </w:lvl>
+    <w:lvl w:ilvl="5" w:tentative="1">
+      <w:start w:val="1"/>
+      <w:numFmt w:val="bullet"/>
+      <w:lvlText w:val=""/>
+      <w:lvlJc w:val="left"/>
+      <w:pPr>
+        <w:tabs>
+          <w:tab w:val="num" w:pos="4320"/>
+        </w:tabs>
+        <w:ind w:left="4320" w:hanging="360"/>
+      </w:pPr>
+      <w:rPr>
+        <w:rFonts w:ascii="Wingdings" w:hAnsi="Wingdings" w:hint="default"/>
+        <w:sz w:val="20"/>
+      </w:rPr>
+    </w:lvl>
+    <w:lvl w:ilvl="6" w:tentative="1">
+      <w:start w:val="1"/>
+      <w:numFmt w:val="bullet"/>
+      <w:lvlText w:val=""/>
+      <w:lvlJc w:val="left"/>
+      <w:pPr>
+        <w:tabs>
+          <w:tab w:val="num" w:pos="5040"/>
+        </w:tabs>
+        <w:ind w:left="5040" w:hanging="360"/>
+      </w:pPr>
+      <w:rPr>
+        <w:rFonts w:ascii="Wingdings" w:hAnsi="Wingdings" w:hint="default"/>
+        <w:sz w:val="20"/>
+      </w:rPr>
+    </w:lvl>
+    <w:lvl w:ilvl="7" w:tentative="1">
+      <w:start w:val="1"/>
+      <w:numFmt w:val="bullet"/>
+      <w:lvlText w:val=""/>
+      <w:lvlJc w:val="left"/>
+      <w:pPr>
+        <w:tabs>
+          <w:tab w:val="num" w:pos="5760"/>
+        </w:tabs>
+        <w:ind w:left="5760" w:hanging="360"/>
+      </w:pPr>
+      <w:rPr>
+        <w:rFonts w:ascii="Wingdings" w:hAnsi="Wingdings" w:hint="default"/>
+        <w:sz w:val="20"/>
+      </w:rPr>
+    </w:lvl>
+    <w:lvl w:ilvl="8" w:tentative="1">
+      <w:start w:val="1"/>
+      <w:numFmt w:val="bullet"/>
+      <w:lvlText w:val=""/>
+      <w:lvlJc w:val="left"/>
+      <w:pPr>
+        <w:tabs>
+          <w:tab w:val="num" w:pos="6480"/>
+        </w:tabs>
+        <w:ind w:left="6480" w:hanging="360"/>
+      </w:pPr>
+      <w:rPr>
+        <w:rFonts w:ascii="Wingdings" w:hAnsi="Wingdings" w:hint="default"/>
+        <w:sz w:val="20"/>
+      </w:rPr>
+    </w:lvl>
+  </w:abstractNum>
   <w:num w:numId="1">
+    <w:abstractNumId w:val="20"/>
+  </w:num>
+  <w:num w:numId="2">
     <w:abstractNumId w:val="16"/>
   </w:num>
-  <w:num w:numId="2">
-    <w:abstractNumId w:val="12"/>
-  </w:num>
   <w:num w:numId="3">
-    <w:abstractNumId w:val="10"/>
+    <w:abstractNumId w:val="14"/>
   </w:num>
   <w:num w:numId="4">
     <w:abstractNumId w:val="2"/>
   </w:num>
   <w:num w:numId="5">
-    <w:abstractNumId w:val="13"/>
+    <w:abstractNumId w:val="17"/>
   </w:num>
   <w:num w:numId="6">
-    <w:abstractNumId w:val="6"/>
+    <w:abstractNumId w:val="9"/>
   </w:num>
   <w:num w:numId="7">
     <w:abstractNumId w:val="1"/>
   </w:num>
   <w:num w:numId="8">
-    <w:abstractNumId w:val="14"/>
+    <w:abstractNumId w:val="18"/>
   </w:num>
   <w:num w:numId="9">
-    <w:abstractNumId w:val="4"/>
+    <w:abstractNumId w:val="5"/>
   </w:num>
   <w:num w:numId="10">
     <w:abstractNumId w:val="0"/>
   </w:num>
   <w:num w:numId="11">
+    <w:abstractNumId w:val="19"/>
+  </w:num>
+  <w:num w:numId="12">
+    <w:abstractNumId w:val="13"/>
+  </w:num>
+  <w:num w:numId="13">
+    <w:abstractNumId w:val="11"/>
+  </w:num>
+  <w:num w:numId="14">
+    <w:abstractNumId w:val="7"/>
+  </w:num>
+  <w:num w:numId="15">
+    <w:abstractNumId w:val="4"/>
+  </w:num>
+  <w:num w:numId="16">
+    <w:abstractNumId w:val="12"/>
+  </w:num>
+  <w:num w:numId="17">
     <w:abstractNumId w:val="15"/>
   </w:num>
-  <w:num w:numId="12">
-    <w:abstractNumId w:val="9"/>
+  <w:num w:numId="18">
+    <w:abstractNumId w:val="10"/>
   </w:num>
-  <w:num w:numId="13">
-    <w:abstractNumId w:val="7"/>
+  <w:num w:numId="19">
+    <w:abstractNumId w:val="6"/>
   </w:num>
-  <w:num w:numId="14">
-    <w:abstractNumId w:val="5"/>
-  </w:num>
-  <w:num w:numId="15">
-    <w:abstractNumId w:val="3"/>
-  </w:num>
-  <w:num w:numId="16">
+  <w:num w:numId="20">
     <w:abstractNumId w:val="8"/>
   </w:num>
-  <w:num w:numId="17">
-    <w:abstractNumId w:val="11"/>
+  <w:num w:numId="21">
+    <w:abstractNumId w:val="21"/>
+  </w:num>
+  <w:num w:numId="22">
+    <w:abstractNumId w:val="3"/>
   </w:num>
 </w:numbering>
 </file>
@@ -24880,6 +26670,74 @@
       <w:ind w:left="720"/>
       <w:contextualSpacing/>
     </w:pPr>
+  </w:style>
+  <w:style w:type="paragraph" w:styleId="BalloonText">
+    <w:name w:val="Balloon Text"/>
+    <w:basedOn w:val="Normal"/>
+    <w:link w:val="BalloonTextChar"/>
+    <w:uiPriority w:val="99"/>
+    <w:semiHidden/>
+    <w:unhideWhenUsed/>
+    <w:rsid w:val="005D5825"/>
+    <w:pPr>
+      <w:spacing w:after="0" w:line="240" w:lineRule="auto"/>
+    </w:pPr>
+    <w:rPr>
+      <w:rFonts w:ascii="Tahoma" w:hAnsi="Tahoma" w:cs="Tahoma"/>
+      <w:sz w:val="16"/>
+      <w:szCs w:val="16"/>
+    </w:rPr>
+  </w:style>
+  <w:style w:type="character" w:customStyle="1" w:styleId="BalloonTextChar">
+    <w:name w:val="Balloon Text Char"/>
+    <w:basedOn w:val="DefaultParagraphFont"/>
+    <w:link w:val="BalloonText"/>
+    <w:uiPriority w:val="99"/>
+    <w:semiHidden/>
+    <w:rsid w:val="005D5825"/>
+    <w:rPr>
+      <w:rFonts w:ascii="Tahoma" w:hAnsi="Tahoma" w:cs="Tahoma"/>
+      <w:sz w:val="16"/>
+      <w:szCs w:val="16"/>
+    </w:rPr>
+  </w:style>
+  <w:style w:type="character" w:styleId="Strong">
+    <w:name w:val="Strong"/>
+    <w:basedOn w:val="DefaultParagraphFont"/>
+    <w:uiPriority w:val="22"/>
+    <w:qFormat/>
+    <w:rsid w:val="005D5825"/>
+    <w:rPr>
+      <w:b/>
+      <w:bCs/>
+    </w:rPr>
+  </w:style>
+  <w:style w:type="paragraph" w:styleId="NormalWeb">
+    <w:name w:val="Normal (Web)"/>
+    <w:basedOn w:val="Normal"/>
+    <w:uiPriority w:val="99"/>
+    <w:semiHidden/>
+    <w:unhideWhenUsed/>
+    <w:rsid w:val="001F437C"/>
+    <w:pPr>
+      <w:spacing w:before="100" w:beforeAutospacing="1" w:after="100" w:afterAutospacing="1" w:line="240" w:lineRule="auto"/>
+    </w:pPr>
+    <w:rPr>
+      <w:rFonts w:ascii="Times New Roman" w:eastAsia="Times New Roman" w:hAnsi="Times New Roman" w:cs="Times New Roman"/>
+      <w:sz w:val="24"/>
+      <w:szCs w:val="24"/>
+    </w:rPr>
+  </w:style>
+  <w:style w:type="character" w:styleId="Emphasis">
+    <w:name w:val="Emphasis"/>
+    <w:basedOn w:val="DefaultParagraphFont"/>
+    <w:uiPriority w:val="20"/>
+    <w:qFormat/>
+    <w:rsid w:val="00423302"/>
+    <w:rPr>
+      <w:i/>
+      <w:iCs/>
+    </w:rPr>
   </w:style>
 </w:styles>
 </file>
@@ -25139,7 +26997,7 @@
   <a:extraClrSchemeLst/>
   <a:extLst>
     <a:ext uri="{05A4C25C-085E-4340-85A3-A5531E510DB2}">
-      <thm15:themeFamily xmlns="" xmlns:thm15="http://schemas.microsoft.com/office/thememl/2012/main" name="Office Theme" id="{62F939B6-93AF-4DB8-9C6B-D6C7DFDC589F}" vid="{4A3C46E8-61CC-4603-A589-7422A47A8E4A}"/>
+      <thm15:themeFamily xmlns:thm15="http://schemas.microsoft.com/office/thememl/2012/main" xmlns="" name="Office Theme" id="{62F939B6-93AF-4DB8-9C6B-D6C7DFDC589F}" vid="{4A3C46E8-61CC-4603-A589-7422A47A8E4A}"/>
     </a:ext>
   </a:extLst>
 </a:theme>

</xml_diff>